<commit_message>
correccion del documento en clase
</commit_message>
<xml_diff>
--- a/Requerimientos/Especificacion de Requerimientos de Software.docx
+++ b/Requerimientos/Especificacion de Requerimientos de Software.docx
@@ -1628,15 +1628,29 @@
     </w:p>
     <w:p>
       <w:pPr>
-        <w:rPr>
-          <w:lang w:val="es-419"/>
-        </w:rPr>
-      </w:pPr>
-      <w:r>
-        <w:rPr>
-          <w:lang w:val="es-419"/>
-        </w:rPr>
-        <w:t>Los términos están se encuentran definidos en el documento de glosario.</w:t>
+        <w:ind w:firstLine="720"/>
+        <w:rPr>
+          <w:lang w:val="es-419"/>
+        </w:rPr>
+      </w:pPr>
+      <w:r>
+        <w:rPr>
+          <w:lang w:val="es-419"/>
+        </w:rPr>
+        <w:t xml:space="preserve">Los términos están se encuentran definidos en el </w:t>
+      </w:r>
+      <w:r>
+        <w:rPr>
+          <w:lang w:val="es-419"/>
+        </w:rPr>
+        <w:t xml:space="preserve">documento </w:t>
+      </w:r>
+      <w:r>
+        <w:rPr>
+          <w:i/>
+          <w:lang w:val="es-419"/>
+        </w:rPr>
+        <w:t>Glosario.docx</w:t>
       </w:r>
     </w:p>
     <w:p>
@@ -1732,6 +1746,31 @@
         <w:rPr>
           <w:noProof/>
           <w:lang w:val="es-419"/>
+        </w:rPr>
+      </w:pPr>
+    </w:p>
+    <w:p>
+      <w:pPr>
+        <w:ind w:left="720"/>
+        <w:rPr>
+          <w:noProof/>
+          <w:lang w:val="es-419"/>
+        </w:rPr>
+      </w:pPr>
+    </w:p>
+    <w:p>
+      <w:pPr>
+        <w:ind w:left="720"/>
+        <w:rPr>
+          <w:noProof/>
+        </w:rPr>
+      </w:pPr>
+    </w:p>
+    <w:p>
+      <w:pPr>
+        <w:ind w:left="720"/>
+        <w:rPr>
+          <w:noProof/>
         </w:rPr>
       </w:pPr>
     </w:p>
@@ -1748,8 +1787,8 @@
         </w:rPr>
         <w:drawing>
           <wp:inline distT="0" distB="0" distL="0" distR="0" wp14:anchorId="68BFA851" wp14:editId="62225530">
-            <wp:extent cx="2886075" cy="2495550"/>
-            <wp:effectExtent l="0" t="0" r="9525" b="0"/>
+            <wp:extent cx="3253839" cy="2432633"/>
+            <wp:effectExtent l="0" t="0" r="3810" b="6350"/>
             <wp:docPr id="3" name="Imagen 3"/>
             <wp:cNvGraphicFramePr>
               <a:graphicFrameLocks xmlns:a="http://schemas.openxmlformats.org/drawingml/2006/main" noChangeAspect="1"/>
@@ -1763,13 +1802,13 @@
                   </pic:nvPicPr>
                   <pic:blipFill rotWithShape="1">
                     <a:blip r:embed="rId10"/>
-                    <a:srcRect l="23237" t="10548" r="28205" b="14766"/>
+                    <a:srcRect l="27833" t="25830" r="30197" b="18357"/>
                     <a:stretch/>
                   </pic:blipFill>
                   <pic:spPr bwMode="auto">
                     <a:xfrm>
                       <a:off x="0" y="0"/>
-                      <a:ext cx="2886075" cy="2495550"/>
+                      <a:ext cx="3258471" cy="2436096"/>
                     </a:xfrm>
                     <a:prstGeom prst="rect">
                       <a:avLst/>
@@ -1837,7 +1876,6 @@
         <w:rPr>
           <w:lang w:val="es-419"/>
         </w:rPr>
-        <w:lastRenderedPageBreak/>
         <w:t>Actores</w:t>
       </w:r>
     </w:p>
@@ -1845,6 +1883,7 @@
       <w:tblPr>
         <w:tblStyle w:val="Tabladecuadrcula4"/>
         <w:tblW w:w="9602" w:type="dxa"/>
+        <w:shd w:val="clear" w:color="auto" w:fill="FFFFFF" w:themeFill="background1"/>
         <w:tblLook w:val="04A0" w:firstRow="1" w:lastRow="0" w:firstColumn="1" w:lastColumn="0" w:noHBand="0" w:noVBand="1"/>
       </w:tblPr>
       <w:tblGrid>
@@ -1861,15 +1900,24 @@
           <w:tcPr>
             <w:cnfStyle w:val="001000000000" w:firstRow="0" w:lastRow="0" w:firstColumn="1" w:lastColumn="0" w:oddVBand="0" w:evenVBand="0" w:oddHBand="0" w:evenHBand="0" w:firstRowFirstColumn="0" w:firstRowLastColumn="0" w:lastRowFirstColumn="0" w:lastRowLastColumn="0"/>
             <w:tcW w:w="3200" w:type="dxa"/>
+            <w:tcBorders>
+              <w:top w:val="single" w:sz="4" w:space="0" w:color="auto"/>
+              <w:left w:val="single" w:sz="4" w:space="0" w:color="auto"/>
+              <w:bottom w:val="single" w:sz="4" w:space="0" w:color="auto"/>
+              <w:right w:val="single" w:sz="4" w:space="0" w:color="auto"/>
+            </w:tcBorders>
+            <w:shd w:val="clear" w:color="auto" w:fill="BFBFBF" w:themeFill="background1" w:themeFillShade="BF"/>
           </w:tcPr>
           <w:p>
             <w:pPr>
               <w:rPr>
+                <w:color w:val="auto"/>
                 <w:lang w:val="es-419"/>
               </w:rPr>
             </w:pPr>
             <w:r>
               <w:rPr>
+                <w:color w:val="auto"/>
                 <w:lang w:val="es-419"/>
               </w:rPr>
               <w:t>Nombre</w:t>
@@ -1879,16 +1927,25 @@
         <w:tc>
           <w:tcPr>
             <w:tcW w:w="3200" w:type="dxa"/>
+            <w:tcBorders>
+              <w:top w:val="single" w:sz="4" w:space="0" w:color="auto"/>
+              <w:left w:val="single" w:sz="4" w:space="0" w:color="auto"/>
+              <w:bottom w:val="single" w:sz="4" w:space="0" w:color="auto"/>
+              <w:right w:val="single" w:sz="4" w:space="0" w:color="auto"/>
+            </w:tcBorders>
+            <w:shd w:val="clear" w:color="auto" w:fill="BFBFBF" w:themeFill="background1" w:themeFillShade="BF"/>
           </w:tcPr>
           <w:p>
             <w:pPr>
               <w:cnfStyle w:val="100000000000" w:firstRow="1" w:lastRow="0" w:firstColumn="0" w:lastColumn="0" w:oddVBand="0" w:evenVBand="0" w:oddHBand="0" w:evenHBand="0" w:firstRowFirstColumn="0" w:firstRowLastColumn="0" w:lastRowFirstColumn="0" w:lastRowLastColumn="0"/>
               <w:rPr>
+                <w:color w:val="auto"/>
                 <w:lang w:val="es-419"/>
               </w:rPr>
             </w:pPr>
             <w:r>
               <w:rPr>
+                <w:color w:val="auto"/>
                 <w:lang w:val="es-419"/>
               </w:rPr>
               <w:t>Descripción</w:t>
@@ -1898,16 +1955,25 @@
         <w:tc>
           <w:tcPr>
             <w:tcW w:w="3202" w:type="dxa"/>
+            <w:tcBorders>
+              <w:top w:val="single" w:sz="4" w:space="0" w:color="auto"/>
+              <w:left w:val="single" w:sz="4" w:space="0" w:color="auto"/>
+              <w:bottom w:val="single" w:sz="4" w:space="0" w:color="auto"/>
+              <w:right w:val="single" w:sz="4" w:space="0" w:color="auto"/>
+            </w:tcBorders>
+            <w:shd w:val="clear" w:color="auto" w:fill="BFBFBF" w:themeFill="background1" w:themeFillShade="BF"/>
           </w:tcPr>
           <w:p>
             <w:pPr>
               <w:cnfStyle w:val="100000000000" w:firstRow="1" w:lastRow="0" w:firstColumn="0" w:lastColumn="0" w:oddVBand="0" w:evenVBand="0" w:oddHBand="0" w:evenHBand="0" w:firstRowFirstColumn="0" w:firstRowLastColumn="0" w:lastRowFirstColumn="0" w:lastRowLastColumn="0"/>
               <w:rPr>
+                <w:color w:val="auto"/>
                 <w:lang w:val="es-419"/>
               </w:rPr>
             </w:pPr>
             <w:r>
               <w:rPr>
+                <w:color w:val="auto"/>
                 <w:lang w:val="es-419"/>
               </w:rPr>
               <w:t>Paquete</w:t>
@@ -1924,16 +1990,22 @@
           <w:tcPr>
             <w:cnfStyle w:val="001000000000" w:firstRow="0" w:lastRow="0" w:firstColumn="1" w:lastColumn="0" w:oddVBand="0" w:evenVBand="0" w:oddHBand="0" w:evenHBand="0" w:firstRowFirstColumn="0" w:firstRowLastColumn="0" w:lastRowFirstColumn="0" w:lastRowLastColumn="0"/>
             <w:tcW w:w="3200" w:type="dxa"/>
+            <w:tcBorders>
+              <w:top w:val="single" w:sz="4" w:space="0" w:color="auto"/>
+            </w:tcBorders>
+            <w:shd w:val="clear" w:color="auto" w:fill="FFFFFF" w:themeFill="background1"/>
           </w:tcPr>
           <w:p>
             <w:pPr>
               <w:jc w:val="center"/>
               <w:rPr>
+                <w:b w:val="0"/>
                 <w:lang w:val="es-419"/>
               </w:rPr>
             </w:pPr>
             <w:r>
               <w:rPr>
+                <w:b w:val="0"/>
                 <w:lang w:val="es-419"/>
               </w:rPr>
               <w:t>Usuario</w:t>
@@ -1943,6 +2015,10 @@
         <w:tc>
           <w:tcPr>
             <w:tcW w:w="3200" w:type="dxa"/>
+            <w:tcBorders>
+              <w:top w:val="single" w:sz="4" w:space="0" w:color="auto"/>
+            </w:tcBorders>
+            <w:shd w:val="clear" w:color="auto" w:fill="FFFFFF" w:themeFill="background1"/>
           </w:tcPr>
           <w:p>
             <w:pPr>
@@ -1975,6 +2051,10 @@
         <w:tc>
           <w:tcPr>
             <w:tcW w:w="3202" w:type="dxa"/>
+            <w:tcBorders>
+              <w:top w:val="single" w:sz="4" w:space="0" w:color="auto"/>
+            </w:tcBorders>
+            <w:shd w:val="clear" w:color="auto" w:fill="FFFFFF" w:themeFill="background1"/>
           </w:tcPr>
           <w:p>
             <w:pPr>
@@ -2001,16 +2081,19 @@
           <w:tcPr>
             <w:cnfStyle w:val="001000000000" w:firstRow="0" w:lastRow="0" w:firstColumn="1" w:lastColumn="0" w:oddVBand="0" w:evenVBand="0" w:oddHBand="0" w:evenHBand="0" w:firstRowFirstColumn="0" w:firstRowLastColumn="0" w:lastRowFirstColumn="0" w:lastRowLastColumn="0"/>
             <w:tcW w:w="3200" w:type="dxa"/>
+            <w:shd w:val="clear" w:color="auto" w:fill="FFFFFF" w:themeFill="background1"/>
           </w:tcPr>
           <w:p>
             <w:pPr>
               <w:jc w:val="center"/>
               <w:rPr>
+                <w:b w:val="0"/>
                 <w:lang w:val="es-419"/>
               </w:rPr>
             </w:pPr>
             <w:r>
               <w:rPr>
+                <w:b w:val="0"/>
                 <w:lang w:val="es-419"/>
               </w:rPr>
               <w:t>Analista Nomina</w:t>
@@ -2020,6 +2103,7 @@
         <w:tc>
           <w:tcPr>
             <w:tcW w:w="3200" w:type="dxa"/>
+            <w:shd w:val="clear" w:color="auto" w:fill="FFFFFF" w:themeFill="background1"/>
           </w:tcPr>
           <w:p>
             <w:pPr>
@@ -2040,6 +2124,7 @@
         <w:tc>
           <w:tcPr>
             <w:tcW w:w="3202" w:type="dxa"/>
+            <w:shd w:val="clear" w:color="auto" w:fill="FFFFFF" w:themeFill="background1"/>
           </w:tcPr>
           <w:p>
             <w:pPr>
@@ -2067,16 +2152,19 @@
           <w:tcPr>
             <w:cnfStyle w:val="001000000000" w:firstRow="0" w:lastRow="0" w:firstColumn="1" w:lastColumn="0" w:oddVBand="0" w:evenVBand="0" w:oddHBand="0" w:evenHBand="0" w:firstRowFirstColumn="0" w:firstRowLastColumn="0" w:lastRowFirstColumn="0" w:lastRowLastColumn="0"/>
             <w:tcW w:w="3200" w:type="dxa"/>
+            <w:shd w:val="clear" w:color="auto" w:fill="FFFFFF" w:themeFill="background1"/>
           </w:tcPr>
           <w:p>
             <w:pPr>
               <w:jc w:val="center"/>
               <w:rPr>
+                <w:b w:val="0"/>
                 <w:lang w:val="es-419"/>
               </w:rPr>
             </w:pPr>
             <w:r>
               <w:rPr>
+                <w:b w:val="0"/>
                 <w:lang w:val="es-419"/>
               </w:rPr>
               <w:t>Analista Relación Laboral</w:t>
@@ -2086,6 +2174,7 @@
         <w:tc>
           <w:tcPr>
             <w:tcW w:w="3200" w:type="dxa"/>
+            <w:shd w:val="clear" w:color="auto" w:fill="FFFFFF" w:themeFill="background1"/>
           </w:tcPr>
           <w:p>
             <w:pPr>
@@ -2106,6 +2195,7 @@
         <w:tc>
           <w:tcPr>
             <w:tcW w:w="3202" w:type="dxa"/>
+            <w:shd w:val="clear" w:color="auto" w:fill="FFFFFF" w:themeFill="background1"/>
           </w:tcPr>
           <w:p>
             <w:pPr>
@@ -2132,6 +2222,8 @@
           <w:lang w:val="es-419"/>
         </w:rPr>
       </w:pPr>
+      <w:bookmarkStart w:id="7" w:name="_GoBack"/>
+      <w:bookmarkEnd w:id="7"/>
     </w:p>
     <w:p>
       <w:pPr>
@@ -2155,6 +2247,7 @@
       <w:tblPr>
         <w:tblStyle w:val="Tabladecuadrcula4"/>
         <w:tblW w:w="0" w:type="auto"/>
+        <w:shd w:val="clear" w:color="auto" w:fill="FFFFFF" w:themeFill="background1"/>
         <w:tblLook w:val="04A0" w:firstRow="1" w:lastRow="0" w:firstColumn="1" w:lastColumn="0" w:noHBand="0" w:noVBand="1"/>
       </w:tblPr>
       <w:tblGrid>
@@ -2170,15 +2263,24 @@
           <w:tcPr>
             <w:cnfStyle w:val="001000000000" w:firstRow="0" w:lastRow="0" w:firstColumn="1" w:lastColumn="0" w:oddVBand="0" w:evenVBand="0" w:oddHBand="0" w:evenHBand="0" w:firstRowFirstColumn="0" w:firstRowLastColumn="0" w:lastRowFirstColumn="0" w:lastRowLastColumn="0"/>
             <w:tcW w:w="3116" w:type="dxa"/>
+            <w:tcBorders>
+              <w:top w:val="single" w:sz="4" w:space="0" w:color="auto"/>
+              <w:left w:val="single" w:sz="4" w:space="0" w:color="auto"/>
+              <w:bottom w:val="single" w:sz="4" w:space="0" w:color="auto"/>
+              <w:right w:val="single" w:sz="4" w:space="0" w:color="auto"/>
+            </w:tcBorders>
+            <w:shd w:val="clear" w:color="auto" w:fill="A6A6A6" w:themeFill="background1" w:themeFillShade="A6"/>
           </w:tcPr>
           <w:p>
             <w:pPr>
               <w:rPr>
+                <w:color w:val="auto"/>
                 <w:lang w:val="es-419"/>
               </w:rPr>
             </w:pPr>
             <w:r>
               <w:rPr>
+                <w:color w:val="auto"/>
                 <w:lang w:val="es-419"/>
               </w:rPr>
               <w:t>Nombre</w:t>
@@ -2188,16 +2290,25 @@
         <w:tc>
           <w:tcPr>
             <w:tcW w:w="3117" w:type="dxa"/>
+            <w:tcBorders>
+              <w:top w:val="single" w:sz="4" w:space="0" w:color="auto"/>
+              <w:left w:val="single" w:sz="4" w:space="0" w:color="auto"/>
+              <w:bottom w:val="single" w:sz="4" w:space="0" w:color="auto"/>
+              <w:right w:val="single" w:sz="4" w:space="0" w:color="auto"/>
+            </w:tcBorders>
+            <w:shd w:val="clear" w:color="auto" w:fill="A6A6A6" w:themeFill="background1" w:themeFillShade="A6"/>
           </w:tcPr>
           <w:p>
             <w:pPr>
               <w:cnfStyle w:val="100000000000" w:firstRow="1" w:lastRow="0" w:firstColumn="0" w:lastColumn="0" w:oddVBand="0" w:evenVBand="0" w:oddHBand="0" w:evenHBand="0" w:firstRowFirstColumn="0" w:firstRowLastColumn="0" w:lastRowFirstColumn="0" w:lastRowLastColumn="0"/>
               <w:rPr>
+                <w:color w:val="auto"/>
                 <w:lang w:val="es-419"/>
               </w:rPr>
             </w:pPr>
             <w:r>
               <w:rPr>
+                <w:color w:val="auto"/>
                 <w:lang w:val="es-419"/>
               </w:rPr>
               <w:t>Descripción</w:t>
@@ -2207,16 +2318,25 @@
         <w:tc>
           <w:tcPr>
             <w:tcW w:w="3117" w:type="dxa"/>
+            <w:tcBorders>
+              <w:top w:val="single" w:sz="4" w:space="0" w:color="auto"/>
+              <w:left w:val="single" w:sz="4" w:space="0" w:color="auto"/>
+              <w:bottom w:val="single" w:sz="4" w:space="0" w:color="auto"/>
+              <w:right w:val="single" w:sz="4" w:space="0" w:color="auto"/>
+            </w:tcBorders>
+            <w:shd w:val="clear" w:color="auto" w:fill="A6A6A6" w:themeFill="background1" w:themeFillShade="A6"/>
           </w:tcPr>
           <w:p>
             <w:pPr>
               <w:cnfStyle w:val="100000000000" w:firstRow="1" w:lastRow="0" w:firstColumn="0" w:lastColumn="0" w:oddVBand="0" w:evenVBand="0" w:oddHBand="0" w:evenHBand="0" w:firstRowFirstColumn="0" w:firstRowLastColumn="0" w:lastRowFirstColumn="0" w:lastRowLastColumn="0"/>
               <w:rPr>
+                <w:color w:val="auto"/>
                 <w:lang w:val="es-419"/>
               </w:rPr>
             </w:pPr>
             <w:r>
               <w:rPr>
+                <w:color w:val="auto"/>
                 <w:lang w:val="es-419"/>
               </w:rPr>
               <w:t>Paquete</w:t>
@@ -2232,16 +2352,22 @@
           <w:tcPr>
             <w:cnfStyle w:val="001000000000" w:firstRow="0" w:lastRow="0" w:firstColumn="1" w:lastColumn="0" w:oddVBand="0" w:evenVBand="0" w:oddHBand="0" w:evenHBand="0" w:firstRowFirstColumn="0" w:firstRowLastColumn="0" w:lastRowFirstColumn="0" w:lastRowLastColumn="0"/>
             <w:tcW w:w="3116" w:type="dxa"/>
+            <w:tcBorders>
+              <w:top w:val="single" w:sz="4" w:space="0" w:color="auto"/>
+            </w:tcBorders>
+            <w:shd w:val="clear" w:color="auto" w:fill="FFFFFF" w:themeFill="background1"/>
           </w:tcPr>
           <w:p>
             <w:pPr>
               <w:jc w:val="center"/>
               <w:rPr>
+                <w:b w:val="0"/>
                 <w:lang w:val="es-419"/>
               </w:rPr>
             </w:pPr>
             <w:r>
               <w:rPr>
+                <w:b w:val="0"/>
                 <w:lang w:val="es-419"/>
               </w:rPr>
               <w:t>Login</w:t>
@@ -2251,6 +2377,10 @@
         <w:tc>
           <w:tcPr>
             <w:tcW w:w="3117" w:type="dxa"/>
+            <w:tcBorders>
+              <w:top w:val="single" w:sz="4" w:space="0" w:color="auto"/>
+            </w:tcBorders>
+            <w:shd w:val="clear" w:color="auto" w:fill="FFFFFF" w:themeFill="background1"/>
           </w:tcPr>
           <w:p>
             <w:pPr>
@@ -2271,6 +2401,10 @@
         <w:tc>
           <w:tcPr>
             <w:tcW w:w="3117" w:type="dxa"/>
+            <w:tcBorders>
+              <w:top w:val="single" w:sz="4" w:space="0" w:color="auto"/>
+            </w:tcBorders>
+            <w:shd w:val="clear" w:color="auto" w:fill="FFFFFF" w:themeFill="background1"/>
           </w:tcPr>
           <w:p>
             <w:pPr>
@@ -2294,16 +2428,19 @@
           <w:tcPr>
             <w:cnfStyle w:val="001000000000" w:firstRow="0" w:lastRow="0" w:firstColumn="1" w:lastColumn="0" w:oddVBand="0" w:evenVBand="0" w:oddHBand="0" w:evenHBand="0" w:firstRowFirstColumn="0" w:firstRowLastColumn="0" w:lastRowFirstColumn="0" w:lastRowLastColumn="0"/>
             <w:tcW w:w="3116" w:type="dxa"/>
+            <w:shd w:val="clear" w:color="auto" w:fill="FFFFFF" w:themeFill="background1"/>
           </w:tcPr>
           <w:p>
             <w:pPr>
               <w:jc w:val="center"/>
               <w:rPr>
+                <w:b w:val="0"/>
                 <w:lang w:val="es-419"/>
               </w:rPr>
             </w:pPr>
             <w:r>
               <w:rPr>
+                <w:b w:val="0"/>
                 <w:lang w:val="es-419"/>
               </w:rPr>
               <w:t>Logout</w:t>
@@ -2313,6 +2450,7 @@
         <w:tc>
           <w:tcPr>
             <w:tcW w:w="3117" w:type="dxa"/>
+            <w:shd w:val="clear" w:color="auto" w:fill="FFFFFF" w:themeFill="background1"/>
           </w:tcPr>
           <w:p>
             <w:pPr>
@@ -2333,6 +2471,7 @@
         <w:tc>
           <w:tcPr>
             <w:tcW w:w="3117" w:type="dxa"/>
+            <w:shd w:val="clear" w:color="auto" w:fill="FFFFFF" w:themeFill="background1"/>
           </w:tcPr>
           <w:p>
             <w:pPr>
@@ -2359,16 +2498,19 @@
           <w:tcPr>
             <w:cnfStyle w:val="001000000000" w:firstRow="0" w:lastRow="0" w:firstColumn="1" w:lastColumn="0" w:oddVBand="0" w:evenVBand="0" w:oddHBand="0" w:evenHBand="0" w:firstRowFirstColumn="0" w:firstRowLastColumn="0" w:lastRowFirstColumn="0" w:lastRowLastColumn="0"/>
             <w:tcW w:w="3116" w:type="dxa"/>
+            <w:shd w:val="clear" w:color="auto" w:fill="FFFFFF" w:themeFill="background1"/>
           </w:tcPr>
           <w:p>
             <w:pPr>
               <w:jc w:val="center"/>
               <w:rPr>
+                <w:b w:val="0"/>
                 <w:lang w:val="es-419"/>
               </w:rPr>
             </w:pPr>
             <w:r>
               <w:rPr>
+                <w:b w:val="0"/>
                 <w:lang w:val="es-419"/>
               </w:rPr>
               <w:t>Borrar Usuario</w:t>
@@ -2378,6 +2520,7 @@
         <w:tc>
           <w:tcPr>
             <w:tcW w:w="3117" w:type="dxa"/>
+            <w:shd w:val="clear" w:color="auto" w:fill="FFFFFF" w:themeFill="background1"/>
           </w:tcPr>
           <w:p>
             <w:pPr>
@@ -2398,6 +2541,7 @@
         <w:tc>
           <w:tcPr>
             <w:tcW w:w="3117" w:type="dxa"/>
+            <w:shd w:val="clear" w:color="auto" w:fill="FFFFFF" w:themeFill="background1"/>
           </w:tcPr>
           <w:p>
             <w:pPr>
@@ -2421,16 +2565,19 @@
           <w:tcPr>
             <w:cnfStyle w:val="001000000000" w:firstRow="0" w:lastRow="0" w:firstColumn="1" w:lastColumn="0" w:oddVBand="0" w:evenVBand="0" w:oddHBand="0" w:evenHBand="0" w:firstRowFirstColumn="0" w:firstRowLastColumn="0" w:lastRowFirstColumn="0" w:lastRowLastColumn="0"/>
             <w:tcW w:w="3116" w:type="dxa"/>
+            <w:shd w:val="clear" w:color="auto" w:fill="FFFFFF" w:themeFill="background1"/>
           </w:tcPr>
           <w:p>
             <w:pPr>
               <w:jc w:val="center"/>
               <w:rPr>
+                <w:b w:val="0"/>
                 <w:lang w:val="es-419"/>
               </w:rPr>
             </w:pPr>
             <w:r>
               <w:rPr>
+                <w:b w:val="0"/>
                 <w:lang w:val="es-419"/>
               </w:rPr>
               <w:t>Actualizar Usuario</w:t>
@@ -2440,6 +2587,7 @@
         <w:tc>
           <w:tcPr>
             <w:tcW w:w="3117" w:type="dxa"/>
+            <w:shd w:val="clear" w:color="auto" w:fill="FFFFFF" w:themeFill="background1"/>
           </w:tcPr>
           <w:p>
             <w:pPr>
@@ -2460,6 +2608,7 @@
         <w:tc>
           <w:tcPr>
             <w:tcW w:w="3117" w:type="dxa"/>
+            <w:shd w:val="clear" w:color="auto" w:fill="FFFFFF" w:themeFill="background1"/>
           </w:tcPr>
           <w:p>
             <w:pPr>
@@ -2486,16 +2635,19 @@
           <w:tcPr>
             <w:cnfStyle w:val="001000000000" w:firstRow="0" w:lastRow="0" w:firstColumn="1" w:lastColumn="0" w:oddVBand="0" w:evenVBand="0" w:oddHBand="0" w:evenHBand="0" w:firstRowFirstColumn="0" w:firstRowLastColumn="0" w:lastRowFirstColumn="0" w:lastRowLastColumn="0"/>
             <w:tcW w:w="3116" w:type="dxa"/>
+            <w:shd w:val="clear" w:color="auto" w:fill="FFFFFF" w:themeFill="background1"/>
           </w:tcPr>
           <w:p>
             <w:pPr>
               <w:jc w:val="center"/>
               <w:rPr>
+                <w:b w:val="0"/>
                 <w:lang w:val="es-419"/>
               </w:rPr>
             </w:pPr>
             <w:r>
               <w:rPr>
+                <w:b w:val="0"/>
                 <w:lang w:val="es-419"/>
               </w:rPr>
               <w:t>Consultar Usuario</w:t>
@@ -2505,6 +2657,7 @@
         <w:tc>
           <w:tcPr>
             <w:tcW w:w="3117" w:type="dxa"/>
+            <w:shd w:val="clear" w:color="auto" w:fill="FFFFFF" w:themeFill="background1"/>
           </w:tcPr>
           <w:p>
             <w:pPr>
@@ -2525,6 +2678,7 @@
         <w:tc>
           <w:tcPr>
             <w:tcW w:w="3117" w:type="dxa"/>
+            <w:shd w:val="clear" w:color="auto" w:fill="FFFFFF" w:themeFill="background1"/>
           </w:tcPr>
           <w:p>
             <w:pPr>
@@ -2548,16 +2702,19 @@
           <w:tcPr>
             <w:cnfStyle w:val="001000000000" w:firstRow="0" w:lastRow="0" w:firstColumn="1" w:lastColumn="0" w:oddVBand="0" w:evenVBand="0" w:oddHBand="0" w:evenHBand="0" w:firstRowFirstColumn="0" w:firstRowLastColumn="0" w:lastRowFirstColumn="0" w:lastRowLastColumn="0"/>
             <w:tcW w:w="3116" w:type="dxa"/>
+            <w:shd w:val="clear" w:color="auto" w:fill="FFFFFF" w:themeFill="background1"/>
           </w:tcPr>
           <w:p>
             <w:pPr>
               <w:jc w:val="center"/>
               <w:rPr>
+                <w:b w:val="0"/>
                 <w:lang w:val="es-419"/>
               </w:rPr>
             </w:pPr>
             <w:r>
               <w:rPr>
+                <w:b w:val="0"/>
                 <w:lang w:val="es-419"/>
               </w:rPr>
               <w:t>Crear Usuario</w:t>
@@ -2567,6 +2724,7 @@
         <w:tc>
           <w:tcPr>
             <w:tcW w:w="3117" w:type="dxa"/>
+            <w:shd w:val="clear" w:color="auto" w:fill="FFFFFF" w:themeFill="background1"/>
           </w:tcPr>
           <w:p>
             <w:pPr>
@@ -2587,6 +2745,7 @@
         <w:tc>
           <w:tcPr>
             <w:tcW w:w="3117" w:type="dxa"/>
+            <w:shd w:val="clear" w:color="auto" w:fill="FFFFFF" w:themeFill="background1"/>
           </w:tcPr>
           <w:p>
             <w:pPr>
@@ -2613,16 +2772,19 @@
           <w:tcPr>
             <w:cnfStyle w:val="001000000000" w:firstRow="0" w:lastRow="0" w:firstColumn="1" w:lastColumn="0" w:oddVBand="0" w:evenVBand="0" w:oddHBand="0" w:evenHBand="0" w:firstRowFirstColumn="0" w:firstRowLastColumn="0" w:lastRowFirstColumn="0" w:lastRowLastColumn="0"/>
             <w:tcW w:w="3116" w:type="dxa"/>
+            <w:shd w:val="clear" w:color="auto" w:fill="FFFFFF" w:themeFill="background1"/>
           </w:tcPr>
           <w:p>
             <w:pPr>
               <w:jc w:val="center"/>
               <w:rPr>
+                <w:b w:val="0"/>
                 <w:lang w:val="es-419"/>
               </w:rPr>
             </w:pPr>
             <w:r>
               <w:rPr>
+                <w:b w:val="0"/>
                 <w:lang w:val="es-419"/>
               </w:rPr>
               <w:t>Calcular Nomina</w:t>
@@ -2632,6 +2794,7 @@
         <w:tc>
           <w:tcPr>
             <w:tcW w:w="3117" w:type="dxa"/>
+            <w:shd w:val="clear" w:color="auto" w:fill="FFFFFF" w:themeFill="background1"/>
           </w:tcPr>
           <w:p>
             <w:pPr>
@@ -2652,6 +2815,7 @@
         <w:tc>
           <w:tcPr>
             <w:tcW w:w="3117" w:type="dxa"/>
+            <w:shd w:val="clear" w:color="auto" w:fill="FFFFFF" w:themeFill="background1"/>
           </w:tcPr>
           <w:p>
             <w:pPr>
@@ -2681,8 +2845,6 @@
           <w:lang w:val="es-ES_tradnl"/>
         </w:rPr>
       </w:pPr>
-      <w:bookmarkStart w:id="7" w:name="_GoBack"/>
-      <w:bookmarkEnd w:id="7"/>
     </w:p>
     <w:p>
       <w:pPr>
@@ -2961,6 +3123,7 @@
           <w:i/>
           <w:lang w:val="es-ES_tradnl"/>
         </w:rPr>
+        <w:lastRenderedPageBreak/>
         <w:t xml:space="preserve">2.1 </w:t>
       </w:r>
       <w:r>
@@ -2996,7 +3159,6 @@
         <w:rPr>
           <w:lang w:val="es-ES_tradnl"/>
         </w:rPr>
-        <w:lastRenderedPageBreak/>
         <w:t>El sistema pide nombre del usuario y contraseña.</w:t>
       </w:r>
     </w:p>
@@ -3617,23 +3779,7 @@
           <w:i/>
           <w:lang w:val="es-ES_tradnl"/>
         </w:rPr>
-        <w:t>1</w:t>
-      </w:r>
-      <w:r>
-        <w:rPr>
-          <w:b/>
-          <w:i/>
-          <w:lang w:val="es-ES_tradnl"/>
-        </w:rPr>
-        <w:t xml:space="preserve">. </w:t>
-      </w:r>
-      <w:r>
-        <w:rPr>
-          <w:b/>
-          <w:i/>
-          <w:lang w:val="es-ES_tradnl"/>
-        </w:rPr>
-        <w:t>Descripción General</w:t>
+        <w:t>1. Descripción General</w:t>
       </w:r>
     </w:p>
     <w:p>
@@ -3776,6 +3922,7 @@
         <w:rPr>
           <w:lang w:val="es-ES_tradnl"/>
         </w:rPr>
+        <w:lastRenderedPageBreak/>
         <w:t xml:space="preserve">3. </w:t>
       </w:r>
       <w:r>
@@ -3797,7 +3944,6 @@
         <w:rPr>
           <w:lang w:val="es-ES_tradnl"/>
         </w:rPr>
-        <w:lastRenderedPageBreak/>
         <w:t xml:space="preserve">4. </w:t>
       </w:r>
       <w:r>
@@ -4564,6 +4710,7 @@
         <w:rPr>
           <w:lang w:val="es-ES_tradnl"/>
         </w:rPr>
+        <w:lastRenderedPageBreak/>
         <w:t>El analista relación laboral debe estar dado de alta y tener acceso al sistema.</w:t>
       </w:r>
     </w:p>
@@ -4582,7 +4729,6 @@
           <w:i/>
           <w:lang w:val="es-ES_tradnl"/>
         </w:rPr>
-        <w:lastRenderedPageBreak/>
         <w:t xml:space="preserve">4.2 </w:t>
       </w:r>
       <w:r>
@@ -5327,6 +5473,7 @@
           <w:i/>
           <w:lang w:val="es-ES_tradnl"/>
         </w:rPr>
+        <w:lastRenderedPageBreak/>
         <w:t>2.2</w:t>
       </w:r>
       <w:r>
@@ -5361,7 +5508,6 @@
           <w:i/>
           <w:lang w:val="es-ES_tradnl"/>
         </w:rPr>
-        <w:lastRenderedPageBreak/>
         <w:t xml:space="preserve">2.2.1 </w:t>
       </w:r>
       <w:r>
@@ -6230,6 +6376,7 @@
           <w:i/>
           <w:lang w:val="es-ES_tradnl"/>
         </w:rPr>
+        <w:lastRenderedPageBreak/>
         <w:t xml:space="preserve">4.1 </w:t>
       </w:r>
       <w:r>
@@ -6253,32 +6400,882 @@
         <w:rPr>
           <w:lang w:val="es-ES_tradnl"/>
         </w:rPr>
+        <w:t>El analista relación laboral debe estar dado de alta y tener acceso al sistema</w:t>
+      </w:r>
+      <w:r>
+        <w:rPr>
+          <w:lang w:val="es-ES_tradnl"/>
+        </w:rPr>
+        <w:t>.</w:t>
+      </w:r>
+    </w:p>
+    <w:p>
+      <w:pPr>
+        <w:pStyle w:val="Textoindependiente"/>
+        <w:rPr>
+          <w:b/>
+          <w:i/>
+          <w:lang w:val="es-ES_tradnl"/>
+        </w:rPr>
+      </w:pPr>
+      <w:r>
+        <w:rPr>
+          <w:b/>
+          <w:i/>
+          <w:lang w:val="es-ES_tradnl"/>
+        </w:rPr>
+        <w:t>4.2</w:t>
+      </w:r>
+      <w:r>
+        <w:rPr>
+          <w:b/>
+          <w:i/>
+          <w:lang w:val="es-ES_tradnl"/>
+        </w:rPr>
+        <w:t xml:space="preserve"> </w:t>
+      </w:r>
+      <w:r>
+        <w:rPr>
+          <w:b/>
+          <w:i/>
+          <w:lang w:val="es-ES_tradnl"/>
+        </w:rPr>
+        <w:t xml:space="preserve">Precondición </w:t>
+      </w:r>
+      <w:r>
+        <w:rPr>
+          <w:b/>
+          <w:i/>
+          <w:lang w:val="es-ES_tradnl"/>
+        </w:rPr>
+        <w:t>Dos</w:t>
+      </w:r>
+    </w:p>
+    <w:p>
+      <w:pPr>
+        <w:pStyle w:val="Textoindependiente"/>
+        <w:rPr>
+          <w:lang w:val="es-ES_tradnl"/>
+        </w:rPr>
+      </w:pPr>
+      <w:r>
+        <w:rPr>
+          <w:lang w:val="es-ES_tradnl"/>
+        </w:rPr>
+        <w:t>El sistema debe estar conectado a su servidor</w:t>
+      </w:r>
+      <w:r>
+        <w:rPr>
+          <w:lang w:val="es-ES_tradnl"/>
+        </w:rPr>
+        <w:t>.</w:t>
+      </w:r>
+    </w:p>
+    <w:p>
+      <w:pPr>
+        <w:pStyle w:val="Textoindependiente"/>
+        <w:rPr>
+          <w:b/>
+          <w:i/>
+          <w:lang w:val="es-ES_tradnl"/>
+        </w:rPr>
+      </w:pPr>
+      <w:r>
+        <w:rPr>
+          <w:b/>
+          <w:i/>
+          <w:lang w:val="es-ES_tradnl"/>
+        </w:rPr>
+        <w:t xml:space="preserve">4.3 </w:t>
+      </w:r>
+      <w:r>
+        <w:rPr>
+          <w:b/>
+          <w:i/>
+          <w:lang w:val="es-ES_tradnl"/>
+        </w:rPr>
+        <w:t xml:space="preserve">Precondición </w:t>
+      </w:r>
+      <w:r>
+        <w:rPr>
+          <w:b/>
+          <w:i/>
+          <w:lang w:val="es-ES_tradnl"/>
+        </w:rPr>
+        <w:t>Tres</w:t>
+      </w:r>
+    </w:p>
+    <w:p>
+      <w:pPr>
+        <w:pStyle w:val="Textoindependiente"/>
+        <w:ind w:left="0" w:firstLine="720"/>
+        <w:rPr>
+          <w:lang w:val="es-ES_tradnl"/>
+        </w:rPr>
+      </w:pPr>
+      <w:r>
+        <w:rPr>
+          <w:lang w:val="es-ES_tradnl"/>
+        </w:rPr>
+        <w:t xml:space="preserve">Debe haber acceso o conexión a la base de datos </w:t>
+      </w:r>
+    </w:p>
+    <w:p>
+      <w:pPr>
+        <w:pStyle w:val="Textoindependiente"/>
+        <w:rPr>
+          <w:b/>
+          <w:i/>
+          <w:lang w:val="es-ES_tradnl"/>
+        </w:rPr>
+      </w:pPr>
+      <w:r>
+        <w:rPr>
+          <w:b/>
+          <w:i/>
+          <w:lang w:val="es-ES_tradnl"/>
+        </w:rPr>
+        <w:t xml:space="preserve">4.4 </w:t>
+      </w:r>
+      <w:r>
+        <w:rPr>
+          <w:b/>
+          <w:i/>
+          <w:lang w:val="es-ES_tradnl"/>
+        </w:rPr>
+        <w:t xml:space="preserve">Precondición </w:t>
+      </w:r>
+      <w:r>
+        <w:rPr>
+          <w:b/>
+          <w:i/>
+          <w:lang w:val="es-ES_tradnl"/>
+        </w:rPr>
+        <w:t>Cuatro</w:t>
+      </w:r>
+    </w:p>
+    <w:p>
+      <w:pPr>
+        <w:pStyle w:val="Textoindependiente"/>
+        <w:rPr>
+          <w:lang w:val="es-ES_tradnl"/>
+        </w:rPr>
+      </w:pPr>
+      <w:r>
+        <w:rPr>
+          <w:lang w:val="es-ES_tradnl"/>
+        </w:rPr>
+        <w:t xml:space="preserve"> </w:t>
+      </w:r>
+      <w:r>
+        <w:rPr>
+          <w:lang w:val="es-ES_tradnl"/>
+        </w:rPr>
+        <w:t>El analista relación laboral debe saber cuál usuario va a consultar en el sistema</w:t>
+      </w:r>
+    </w:p>
+    <w:p>
+      <w:pPr>
+        <w:pStyle w:val="Textoindependiente"/>
+        <w:rPr>
+          <w:b/>
+          <w:i/>
+          <w:lang w:val="es-ES_tradnl"/>
+        </w:rPr>
+      </w:pPr>
+      <w:r>
+        <w:rPr>
+          <w:b/>
+          <w:i/>
+          <w:lang w:val="es-ES_tradnl"/>
+        </w:rPr>
+        <w:t>5</w:t>
+      </w:r>
+      <w:r>
+        <w:rPr>
+          <w:b/>
+          <w:i/>
+          <w:lang w:val="es-ES_tradnl"/>
+        </w:rPr>
+        <w:t xml:space="preserve">. </w:t>
+      </w:r>
+      <w:r>
+        <w:rPr>
+          <w:b/>
+          <w:i/>
+          <w:lang w:val="es-ES_tradnl"/>
+        </w:rPr>
+        <w:t xml:space="preserve">Post condiciones </w:t>
+      </w:r>
+    </w:p>
+    <w:p>
+      <w:pPr>
+        <w:pStyle w:val="Textoindependiente"/>
+        <w:rPr>
+          <w:b/>
+          <w:i/>
+          <w:lang w:val="es-ES_tradnl"/>
+        </w:rPr>
+      </w:pPr>
+      <w:r>
+        <w:rPr>
+          <w:b/>
+          <w:i/>
+          <w:lang w:val="es-ES_tradnl"/>
+        </w:rPr>
+        <w:t>5.1</w:t>
+      </w:r>
+      <w:r>
+        <w:rPr>
+          <w:b/>
+          <w:i/>
+          <w:lang w:val="es-ES_tradnl"/>
+        </w:rPr>
+        <w:t xml:space="preserve"> </w:t>
+      </w:r>
+      <w:r>
+        <w:rPr>
+          <w:b/>
+          <w:i/>
+          <w:lang w:val="es-ES_tradnl"/>
+        </w:rPr>
+        <w:t>Post Condición Uno</w:t>
+      </w:r>
+    </w:p>
+    <w:p>
+      <w:pPr>
+        <w:pStyle w:val="Textoindependiente"/>
+        <w:rPr>
+          <w:lang w:val="es-ES_tradnl"/>
+        </w:rPr>
+      </w:pPr>
+      <w:r>
+        <w:rPr>
+          <w:lang w:val="es-ES_tradnl"/>
+        </w:rPr>
+        <w:t xml:space="preserve">El sistema no registra cambios en </w:t>
+      </w:r>
+      <w:r>
+        <w:rPr>
+          <w:lang w:val="es-ES_tradnl"/>
+        </w:rPr>
+        <w:t>la información de los usuarios.</w:t>
+      </w:r>
+    </w:p>
+    <w:p>
+      <w:pPr>
+        <w:pStyle w:val="Textoindependiente"/>
+        <w:rPr>
+          <w:b/>
+          <w:i/>
+          <w:lang w:val="es-ES_tradnl"/>
+        </w:rPr>
+      </w:pPr>
+      <w:r>
+        <w:rPr>
+          <w:b/>
+          <w:i/>
+          <w:lang w:val="es-ES_tradnl"/>
+        </w:rPr>
+        <w:t>6</w:t>
+      </w:r>
+      <w:r>
+        <w:rPr>
+          <w:b/>
+          <w:i/>
+          <w:lang w:val="es-ES_tradnl"/>
+        </w:rPr>
+        <w:t>.</w:t>
+      </w:r>
+      <w:r>
+        <w:rPr>
+          <w:b/>
+          <w:i/>
+          <w:lang w:val="es-ES_tradnl"/>
+        </w:rPr>
+        <w:t xml:space="preserve"> Puntos</w:t>
+      </w:r>
+      <w:r>
+        <w:rPr>
+          <w:b/>
+          <w:i/>
+          <w:lang w:val="es-ES_tradnl"/>
+        </w:rPr>
+        <w:t xml:space="preserve"> de Extensión</w:t>
+      </w:r>
+    </w:p>
+    <w:p>
+      <w:pPr>
+        <w:pStyle w:val="Textoindependiente"/>
+        <w:rPr>
+          <w:lang w:val="es-ES_tradnl"/>
+        </w:rPr>
+      </w:pPr>
+      <w:r>
+        <w:rPr>
+          <w:lang w:val="es-ES_tradnl"/>
+        </w:rPr>
+        <w:t>Los puntos de extensión se identificarán en la Fase de Elaboración.</w:t>
+      </w:r>
+    </w:p>
+    <w:p>
+      <w:pPr>
+        <w:pStyle w:val="Ttulo3"/>
+        <w:rPr>
+          <w:b/>
+          <w:lang w:val="es-419"/>
+        </w:rPr>
+      </w:pPr>
+      <w:r>
+        <w:rPr>
+          <w:b/>
+          <w:lang w:val="es-419"/>
+        </w:rPr>
+        <w:t xml:space="preserve">Caso </w:t>
+      </w:r>
+      <w:r>
+        <w:rPr>
+          <w:b/>
+          <w:lang w:val="es-419"/>
+        </w:rPr>
+        <w:t>de Uso Borrar Usuario</w:t>
+      </w:r>
+    </w:p>
+    <w:p>
+      <w:pPr>
+        <w:pStyle w:val="Textoindependiente"/>
+        <w:rPr>
+          <w:b/>
+          <w:i/>
+          <w:lang w:val="es-ES_tradnl"/>
+        </w:rPr>
+      </w:pPr>
+      <w:r>
+        <w:rPr>
+          <w:b/>
+          <w:i/>
+          <w:lang w:val="es-ES_tradnl"/>
+        </w:rPr>
+        <w:t>1</w:t>
+      </w:r>
+      <w:r>
+        <w:rPr>
+          <w:b/>
+          <w:i/>
+          <w:lang w:val="es-ES_tradnl"/>
+        </w:rPr>
+        <w:t>.</w:t>
+      </w:r>
+      <w:r>
+        <w:rPr>
+          <w:b/>
+          <w:i/>
+          <w:lang w:val="es-ES_tradnl"/>
+        </w:rPr>
+        <w:t xml:space="preserve"> Breve</w:t>
+      </w:r>
+      <w:r>
+        <w:rPr>
+          <w:b/>
+          <w:i/>
+          <w:lang w:val="es-ES_tradnl"/>
+        </w:rPr>
+        <w:t xml:space="preserve"> Descripción</w:t>
+      </w:r>
+    </w:p>
+    <w:p>
+      <w:pPr>
+        <w:pStyle w:val="Textoindependiente"/>
+        <w:rPr>
+          <w:lang w:val="es-ES_tradnl"/>
+        </w:rPr>
+      </w:pPr>
+      <w:r>
+        <w:rPr>
+          <w:lang w:val="es-ES_tradnl"/>
+        </w:rPr>
+        <w:t>Este caso de uso permite borrar la información de un usuario dado de alta en el sistema.</w:t>
+      </w:r>
+    </w:p>
+    <w:p>
+      <w:pPr>
+        <w:pStyle w:val="Textoindependiente"/>
+        <w:rPr>
+          <w:b/>
+          <w:i/>
+          <w:lang w:val="es-ES_tradnl"/>
+        </w:rPr>
+      </w:pPr>
+      <w:r>
+        <w:rPr>
+          <w:b/>
+          <w:i/>
+          <w:lang w:val="es-ES_tradnl"/>
+        </w:rPr>
+        <w:t>2</w:t>
+      </w:r>
+      <w:r>
+        <w:rPr>
+          <w:b/>
+          <w:i/>
+          <w:lang w:val="es-ES_tradnl"/>
+        </w:rPr>
+        <w:t xml:space="preserve">. </w:t>
+      </w:r>
+      <w:r>
+        <w:rPr>
+          <w:b/>
+          <w:i/>
+          <w:lang w:val="es-ES_tradnl"/>
+        </w:rPr>
+        <w:t xml:space="preserve">Flujo de Eventos </w:t>
+      </w:r>
+    </w:p>
+    <w:p>
+      <w:pPr>
+        <w:pStyle w:val="Textoindependiente"/>
+        <w:rPr>
+          <w:b/>
+          <w:i/>
+          <w:lang w:val="es-ES_tradnl"/>
+        </w:rPr>
+      </w:pPr>
+      <w:r>
+        <w:rPr>
+          <w:b/>
+          <w:i/>
+          <w:lang w:val="es-ES_tradnl"/>
+        </w:rPr>
+        <w:t xml:space="preserve">2.1 </w:t>
+      </w:r>
+      <w:r>
+        <w:rPr>
+          <w:b/>
+          <w:i/>
+          <w:lang w:val="es-ES_tradnl"/>
+        </w:rPr>
+        <w:t xml:space="preserve">Flujo Básico </w:t>
+      </w:r>
+    </w:p>
+    <w:p>
+      <w:pPr>
+        <w:pStyle w:val="Textoindependiente"/>
+        <w:ind w:firstLine="720"/>
+        <w:rPr>
+          <w:lang w:val="es-ES_tradnl"/>
+        </w:rPr>
+      </w:pPr>
+      <w:r>
+        <w:rPr>
+          <w:lang w:val="es-ES_tradnl"/>
+        </w:rPr>
+        <w:t xml:space="preserve">1. </w:t>
+      </w:r>
+      <w:r>
+        <w:rPr>
+          <w:lang w:val="es-ES_tradnl"/>
+        </w:rPr>
+        <w:t>El analista selecciona el usuario que desea borrar.</w:t>
+      </w:r>
+    </w:p>
+    <w:p>
+      <w:pPr>
+        <w:pStyle w:val="Textoindependiente"/>
+        <w:ind w:firstLine="720"/>
+        <w:rPr>
+          <w:lang w:val="es-ES_tradnl"/>
+        </w:rPr>
+      </w:pPr>
+      <w:r>
+        <w:rPr>
+          <w:lang w:val="es-ES_tradnl"/>
+        </w:rPr>
+        <w:t>2</w:t>
+      </w:r>
+      <w:r>
+        <w:rPr>
+          <w:lang w:val="es-ES_tradnl"/>
+        </w:rPr>
+        <w:t xml:space="preserve">. </w:t>
+      </w:r>
+      <w:r>
+        <w:rPr>
+          <w:lang w:val="es-ES_tradnl"/>
+        </w:rPr>
+        <w:t>El sistema elimina la información del usuario que el analista selecciono.</w:t>
+      </w:r>
+    </w:p>
+    <w:p>
+      <w:pPr>
+        <w:pStyle w:val="Textoindependiente"/>
+        <w:ind w:firstLine="720"/>
+        <w:rPr>
+          <w:lang w:val="es-ES_tradnl"/>
+        </w:rPr>
+      </w:pPr>
+      <w:r>
+        <w:rPr>
+          <w:lang w:val="es-ES_tradnl"/>
+        </w:rPr>
+        <w:t xml:space="preserve">3. </w:t>
+      </w:r>
+      <w:r>
+        <w:rPr>
+          <w:lang w:val="es-ES_tradnl"/>
+        </w:rPr>
+        <w:t>El sistema elimina la información del usuario que se seleccionó.</w:t>
+      </w:r>
+    </w:p>
+    <w:p>
+      <w:pPr>
+        <w:pStyle w:val="Textoindependiente"/>
+        <w:rPr>
+          <w:lang w:val="es-ES_tradnl"/>
+        </w:rPr>
+      </w:pPr>
+      <w:r>
+        <w:rPr>
+          <w:b/>
+          <w:i/>
+          <w:lang w:val="es-ES_tradnl"/>
+        </w:rPr>
+        <w:t>3</w:t>
+      </w:r>
+      <w:r>
+        <w:rPr>
+          <w:b/>
+          <w:i/>
+          <w:lang w:val="es-ES_tradnl"/>
+        </w:rPr>
+        <w:t xml:space="preserve">. </w:t>
+      </w:r>
+      <w:r>
+        <w:rPr>
+          <w:b/>
+          <w:i/>
+          <w:lang w:val="es-ES_tradnl"/>
+        </w:rPr>
+        <w:t>Requerimientos Especiale</w:t>
+      </w:r>
+      <w:r>
+        <w:rPr>
+          <w:lang w:val="es-ES_tradnl"/>
+        </w:rPr>
+        <w:t>s</w:t>
+      </w:r>
+    </w:p>
+    <w:p>
+      <w:pPr>
+        <w:pStyle w:val="Textoindependiente"/>
+        <w:rPr>
+          <w:lang w:val="es-ES_tradnl"/>
+        </w:rPr>
+      </w:pPr>
+      <w:r>
+        <w:rPr>
+          <w:lang w:val="es-ES_tradnl"/>
+        </w:rPr>
+        <w:t>Se defini</w:t>
+      </w:r>
+      <w:r>
+        <w:rPr>
+          <w:lang w:val="es-ES_tradnl"/>
+        </w:rPr>
+        <w:t xml:space="preserve">rán en la Fase de Elaboración. </w:t>
+      </w:r>
+    </w:p>
+    <w:p>
+      <w:pPr>
+        <w:pStyle w:val="Textoindependiente"/>
+        <w:rPr>
+          <w:b/>
+          <w:i/>
+          <w:lang w:val="es-ES_tradnl"/>
+        </w:rPr>
+      </w:pPr>
+      <w:r>
+        <w:rPr>
+          <w:b/>
+          <w:i/>
+          <w:lang w:val="es-ES_tradnl"/>
+        </w:rPr>
+        <w:t>4</w:t>
+      </w:r>
+      <w:r>
+        <w:rPr>
+          <w:b/>
+          <w:i/>
+          <w:lang w:val="es-ES_tradnl"/>
+        </w:rPr>
+        <w:t xml:space="preserve">. </w:t>
+      </w:r>
+      <w:r>
+        <w:rPr>
+          <w:b/>
+          <w:i/>
+          <w:lang w:val="es-ES_tradnl"/>
+        </w:rPr>
+        <w:t xml:space="preserve">Precondiciones </w:t>
+      </w:r>
+    </w:p>
+    <w:p>
+      <w:pPr>
+        <w:pStyle w:val="Textoindependiente"/>
+        <w:rPr>
+          <w:b/>
+          <w:i/>
+          <w:lang w:val="es-ES_tradnl"/>
+        </w:rPr>
+      </w:pPr>
+      <w:r>
+        <w:rPr>
+          <w:b/>
+          <w:i/>
+          <w:lang w:val="es-ES_tradnl"/>
+        </w:rPr>
+        <w:t xml:space="preserve">4.1 </w:t>
+      </w:r>
+      <w:r>
+        <w:rPr>
+          <w:b/>
+          <w:i/>
+          <w:lang w:val="es-ES_tradnl"/>
+        </w:rPr>
+        <w:t>Precondición Uno</w:t>
+      </w:r>
+    </w:p>
+    <w:p>
+      <w:pPr>
+        <w:pStyle w:val="Textoindependiente"/>
+        <w:rPr>
+          <w:lang w:val="es-ES_tradnl"/>
+        </w:rPr>
+      </w:pPr>
+      <w:r>
+        <w:rPr>
+          <w:lang w:val="es-ES_tradnl"/>
+        </w:rPr>
+        <w:t>El analista relación laboral debe estar dado de alta y tener acceso al sistema.</w:t>
+      </w:r>
+    </w:p>
+    <w:p>
+      <w:pPr>
+        <w:pStyle w:val="Textoindependiente"/>
+        <w:rPr>
+          <w:b/>
+          <w:i/>
+          <w:lang w:val="es-ES_tradnl"/>
+        </w:rPr>
+      </w:pPr>
+      <w:r>
+        <w:rPr>
+          <w:b/>
+          <w:i/>
+          <w:lang w:val="es-ES_tradnl"/>
+        </w:rPr>
+        <w:t xml:space="preserve">4.2 </w:t>
+      </w:r>
+      <w:r>
+        <w:rPr>
+          <w:b/>
+          <w:i/>
+          <w:lang w:val="es-ES_tradnl"/>
+        </w:rPr>
+        <w:t>Precondición Dos</w:t>
+      </w:r>
+    </w:p>
+    <w:p>
+      <w:pPr>
+        <w:pStyle w:val="Textoindependiente"/>
+        <w:rPr>
+          <w:lang w:val="es-ES_tradnl"/>
+        </w:rPr>
+      </w:pPr>
+      <w:r>
+        <w:rPr>
+          <w:lang w:val="es-ES_tradnl"/>
+        </w:rPr>
+        <w:t>El analista relación laboral debe saber cuál usuario debe ser borrado del sistema.</w:t>
+      </w:r>
+    </w:p>
+    <w:p>
+      <w:pPr>
+        <w:pStyle w:val="Textoindependiente"/>
+        <w:rPr>
+          <w:b/>
+          <w:i/>
+          <w:lang w:val="es-ES_tradnl"/>
+        </w:rPr>
+      </w:pPr>
+      <w:r>
+        <w:rPr>
+          <w:b/>
+          <w:i/>
+          <w:lang w:val="es-ES_tradnl"/>
+        </w:rPr>
+        <w:t xml:space="preserve">4.3 </w:t>
+      </w:r>
+      <w:r>
+        <w:rPr>
+          <w:b/>
+          <w:i/>
+          <w:lang w:val="es-ES_tradnl"/>
+        </w:rPr>
+        <w:t>Precondición Tres</w:t>
+      </w:r>
+    </w:p>
+    <w:p>
+      <w:pPr>
+        <w:pStyle w:val="Textoindependiente"/>
+        <w:rPr>
+          <w:lang w:val="es-ES_tradnl"/>
+        </w:rPr>
+      </w:pPr>
+      <w:r>
+        <w:rPr>
+          <w:lang w:val="es-ES_tradnl"/>
+        </w:rPr>
+        <w:t>El sistema despliega la lista de usuarios.</w:t>
+      </w:r>
+    </w:p>
+    <w:p>
+      <w:pPr>
+        <w:pStyle w:val="Textoindependiente"/>
+        <w:rPr>
+          <w:b/>
+          <w:i/>
+          <w:lang w:val="es-ES_tradnl"/>
+        </w:rPr>
+      </w:pPr>
+      <w:r>
+        <w:rPr>
+          <w:b/>
+          <w:i/>
+          <w:lang w:val="es-ES_tradnl"/>
+        </w:rPr>
+        <w:t xml:space="preserve">4.4 </w:t>
+      </w:r>
+      <w:r>
+        <w:rPr>
+          <w:b/>
+          <w:i/>
+          <w:lang w:val="es-ES_tradnl"/>
+        </w:rPr>
+        <w:t>Precondición Cuatro</w:t>
+      </w:r>
+    </w:p>
+    <w:p>
+      <w:pPr>
+        <w:pStyle w:val="Textoindependiente"/>
+        <w:rPr>
+          <w:u w:val="single"/>
+          <w:lang w:val="es-ES_tradnl"/>
+        </w:rPr>
+      </w:pPr>
+      <w:r>
+        <w:rPr>
+          <w:lang w:val="es-ES_tradnl"/>
+        </w:rPr>
+        <w:t>El analista relación laboral busca de entre la lista de usuarios el que desea borrar.</w:t>
+      </w:r>
+    </w:p>
+    <w:p>
+      <w:pPr>
+        <w:pStyle w:val="Textoindependiente"/>
+        <w:rPr>
+          <w:b/>
+          <w:i/>
+          <w:lang w:val="es-ES_tradnl"/>
+        </w:rPr>
+      </w:pPr>
+      <w:r>
+        <w:rPr>
+          <w:b/>
+          <w:i/>
+          <w:lang w:val="es-ES_tradnl"/>
+        </w:rPr>
+        <w:t xml:space="preserve">5. </w:t>
+      </w:r>
+      <w:r>
+        <w:rPr>
+          <w:b/>
+          <w:i/>
+          <w:lang w:val="es-ES_tradnl"/>
+        </w:rPr>
+        <w:t xml:space="preserve">Post condiciones </w:t>
+      </w:r>
+    </w:p>
+    <w:p>
+      <w:pPr>
+        <w:pStyle w:val="Textoindependiente"/>
+        <w:rPr>
+          <w:b/>
+          <w:i/>
+          <w:lang w:val="es-ES_tradnl"/>
+        </w:rPr>
+      </w:pPr>
+      <w:r>
+        <w:rPr>
+          <w:b/>
+          <w:i/>
+          <w:lang w:val="es-ES_tradnl"/>
+        </w:rPr>
+        <w:t>5.1</w:t>
+      </w:r>
+      <w:r>
+        <w:rPr>
+          <w:b/>
+          <w:i/>
+          <w:lang w:val="es-ES_tradnl"/>
+        </w:rPr>
+        <w:t xml:space="preserve"> </w:t>
+      </w:r>
+      <w:r>
+        <w:rPr>
+          <w:b/>
+          <w:i/>
+          <w:lang w:val="es-ES_tradnl"/>
+        </w:rPr>
+        <w:t>Post Condición Uno</w:t>
+      </w:r>
+    </w:p>
+    <w:p>
+      <w:pPr>
+        <w:pStyle w:val="Textoindependiente"/>
+        <w:rPr>
+          <w:lang w:val="es-ES_tradnl"/>
+        </w:rPr>
+      </w:pPr>
+      <w:r>
+        <w:rPr>
+          <w:lang w:val="es-ES_tradnl"/>
+        </w:rPr>
+        <w:t>El usuario se ha elim</w:t>
+      </w:r>
+      <w:r>
+        <w:rPr>
+          <w:lang w:val="es-ES_tradnl"/>
+        </w:rPr>
+        <w:t>inado del registro de usuarios.</w:t>
+      </w:r>
+    </w:p>
+    <w:p>
+      <w:pPr>
+        <w:pStyle w:val="Textoindependiente"/>
+        <w:rPr>
+          <w:b/>
+          <w:i/>
+          <w:lang w:val="es-ES_tradnl"/>
+        </w:rPr>
+      </w:pPr>
+      <w:r>
+        <w:rPr>
+          <w:b/>
+          <w:i/>
+          <w:lang w:val="es-ES_tradnl"/>
+        </w:rPr>
         <w:lastRenderedPageBreak/>
-        <w:t>El analista relación laboral debe estar dado de alta y tener acceso al sistema</w:t>
-      </w:r>
-      <w:r>
-        <w:rPr>
-          <w:lang w:val="es-ES_tradnl"/>
-        </w:rPr>
-        <w:t>.</w:t>
-      </w:r>
-    </w:p>
-    <w:p>
-      <w:pPr>
-        <w:pStyle w:val="Textoindependiente"/>
-        <w:rPr>
-          <w:b/>
-          <w:i/>
-          <w:lang w:val="es-ES_tradnl"/>
-        </w:rPr>
-      </w:pPr>
-      <w:r>
-        <w:rPr>
-          <w:b/>
-          <w:i/>
-          <w:lang w:val="es-ES_tradnl"/>
-        </w:rPr>
-        <w:t>4.2</w:t>
+        <w:t>6</w:t>
       </w:r>
       <w:r>
         <w:rPr>
@@ -6294,268 +7291,7 @@
           <w:i/>
           <w:lang w:val="es-ES_tradnl"/>
         </w:rPr>
-        <w:t xml:space="preserve">Precondición </w:t>
-      </w:r>
-      <w:r>
-        <w:rPr>
-          <w:b/>
-          <w:i/>
-          <w:lang w:val="es-ES_tradnl"/>
-        </w:rPr>
-        <w:t>Dos</w:t>
-      </w:r>
-    </w:p>
-    <w:p>
-      <w:pPr>
-        <w:pStyle w:val="Textoindependiente"/>
-        <w:rPr>
-          <w:lang w:val="es-ES_tradnl"/>
-        </w:rPr>
-      </w:pPr>
-      <w:r>
-        <w:rPr>
-          <w:lang w:val="es-ES_tradnl"/>
-        </w:rPr>
-        <w:t>El sistema debe estar conectado a su servidor</w:t>
-      </w:r>
-      <w:r>
-        <w:rPr>
-          <w:lang w:val="es-ES_tradnl"/>
-        </w:rPr>
-        <w:t>.</w:t>
-      </w:r>
-    </w:p>
-    <w:p>
-      <w:pPr>
-        <w:pStyle w:val="Textoindependiente"/>
-        <w:rPr>
-          <w:b/>
-          <w:i/>
-          <w:lang w:val="es-ES_tradnl"/>
-        </w:rPr>
-      </w:pPr>
-      <w:r>
-        <w:rPr>
-          <w:b/>
-          <w:i/>
-          <w:lang w:val="es-ES_tradnl"/>
-        </w:rPr>
-        <w:t xml:space="preserve">4.3 </w:t>
-      </w:r>
-      <w:r>
-        <w:rPr>
-          <w:b/>
-          <w:i/>
-          <w:lang w:val="es-ES_tradnl"/>
-        </w:rPr>
-        <w:t xml:space="preserve">Precondición </w:t>
-      </w:r>
-      <w:r>
-        <w:rPr>
-          <w:b/>
-          <w:i/>
-          <w:lang w:val="es-ES_tradnl"/>
-        </w:rPr>
-        <w:t>Tres</w:t>
-      </w:r>
-    </w:p>
-    <w:p>
-      <w:pPr>
-        <w:pStyle w:val="Textoindependiente"/>
-        <w:ind w:left="0" w:firstLine="720"/>
-        <w:rPr>
-          <w:lang w:val="es-ES_tradnl"/>
-        </w:rPr>
-      </w:pPr>
-      <w:r>
-        <w:rPr>
-          <w:lang w:val="es-ES_tradnl"/>
-        </w:rPr>
-        <w:t xml:space="preserve">Debe haber acceso o conexión a la base de datos </w:t>
-      </w:r>
-    </w:p>
-    <w:p>
-      <w:pPr>
-        <w:pStyle w:val="Textoindependiente"/>
-        <w:rPr>
-          <w:b/>
-          <w:i/>
-          <w:lang w:val="es-ES_tradnl"/>
-        </w:rPr>
-      </w:pPr>
-      <w:r>
-        <w:rPr>
-          <w:b/>
-          <w:i/>
-          <w:lang w:val="es-ES_tradnl"/>
-        </w:rPr>
-        <w:t xml:space="preserve">4.4 </w:t>
-      </w:r>
-      <w:r>
-        <w:rPr>
-          <w:b/>
-          <w:i/>
-          <w:lang w:val="es-ES_tradnl"/>
-        </w:rPr>
-        <w:t xml:space="preserve">Precondición </w:t>
-      </w:r>
-      <w:r>
-        <w:rPr>
-          <w:b/>
-          <w:i/>
-          <w:lang w:val="es-ES_tradnl"/>
-        </w:rPr>
-        <w:t>Cuatro</w:t>
-      </w:r>
-    </w:p>
-    <w:p>
-      <w:pPr>
-        <w:pStyle w:val="Textoindependiente"/>
-        <w:rPr>
-          <w:lang w:val="es-ES_tradnl"/>
-        </w:rPr>
-      </w:pPr>
-      <w:r>
-        <w:rPr>
-          <w:lang w:val="es-ES_tradnl"/>
-        </w:rPr>
-        <w:t xml:space="preserve"> </w:t>
-      </w:r>
-      <w:r>
-        <w:rPr>
-          <w:lang w:val="es-ES_tradnl"/>
-        </w:rPr>
-        <w:t>El analista relación laboral debe saber cuál usuario va a consultar en el sistema</w:t>
-      </w:r>
-    </w:p>
-    <w:p>
-      <w:pPr>
-        <w:pStyle w:val="Textoindependiente"/>
-        <w:rPr>
-          <w:b/>
-          <w:i/>
-          <w:lang w:val="es-ES_tradnl"/>
-        </w:rPr>
-      </w:pPr>
-      <w:r>
-        <w:rPr>
-          <w:b/>
-          <w:i/>
-          <w:lang w:val="es-ES_tradnl"/>
-        </w:rPr>
-        <w:t>5</w:t>
-      </w:r>
-      <w:r>
-        <w:rPr>
-          <w:b/>
-          <w:i/>
-          <w:lang w:val="es-ES_tradnl"/>
-        </w:rPr>
-        <w:t xml:space="preserve">. </w:t>
-      </w:r>
-      <w:r>
-        <w:rPr>
-          <w:b/>
-          <w:i/>
-          <w:lang w:val="es-ES_tradnl"/>
-        </w:rPr>
-        <w:t xml:space="preserve">Post condiciones </w:t>
-      </w:r>
-    </w:p>
-    <w:p>
-      <w:pPr>
-        <w:pStyle w:val="Textoindependiente"/>
-        <w:rPr>
-          <w:b/>
-          <w:i/>
-          <w:lang w:val="es-ES_tradnl"/>
-        </w:rPr>
-      </w:pPr>
-      <w:r>
-        <w:rPr>
-          <w:b/>
-          <w:i/>
-          <w:lang w:val="es-ES_tradnl"/>
-        </w:rPr>
-        <w:t>5.1</w:t>
-      </w:r>
-      <w:r>
-        <w:rPr>
-          <w:b/>
-          <w:i/>
-          <w:lang w:val="es-ES_tradnl"/>
-        </w:rPr>
-        <w:t xml:space="preserve"> </w:t>
-      </w:r>
-      <w:r>
-        <w:rPr>
-          <w:b/>
-          <w:i/>
-          <w:lang w:val="es-ES_tradnl"/>
-        </w:rPr>
-        <w:t>Post Condición Uno</w:t>
-      </w:r>
-    </w:p>
-    <w:p>
-      <w:pPr>
-        <w:pStyle w:val="Textoindependiente"/>
-        <w:rPr>
-          <w:lang w:val="es-ES_tradnl"/>
-        </w:rPr>
-      </w:pPr>
-      <w:r>
-        <w:rPr>
-          <w:lang w:val="es-ES_tradnl"/>
-        </w:rPr>
-        <w:t xml:space="preserve">El sistema no registra cambios en </w:t>
-      </w:r>
-      <w:r>
-        <w:rPr>
-          <w:lang w:val="es-ES_tradnl"/>
-        </w:rPr>
-        <w:t>la información de los usuarios.</w:t>
-      </w:r>
-    </w:p>
-    <w:p>
-      <w:pPr>
-        <w:pStyle w:val="Textoindependiente"/>
-        <w:rPr>
-          <w:b/>
-          <w:i/>
-          <w:lang w:val="es-ES_tradnl"/>
-        </w:rPr>
-      </w:pPr>
-      <w:r>
-        <w:rPr>
-          <w:b/>
-          <w:i/>
-          <w:lang w:val="es-ES_tradnl"/>
-        </w:rPr>
-        <w:t>6</w:t>
-      </w:r>
-      <w:r>
-        <w:rPr>
-          <w:b/>
-          <w:i/>
-          <w:lang w:val="es-ES_tradnl"/>
-        </w:rPr>
-        <w:t>.</w:t>
-      </w:r>
-      <w:r>
-        <w:rPr>
-          <w:b/>
-          <w:i/>
-          <w:lang w:val="es-ES_tradnl"/>
-        </w:rPr>
-        <w:t xml:space="preserve"> Puntos</w:t>
-      </w:r>
-      <w:r>
-        <w:rPr>
-          <w:b/>
-          <w:i/>
-          <w:lang w:val="es-ES_tradnl"/>
-        </w:rPr>
-        <w:t xml:space="preserve"> de Extensión</w:t>
+        <w:t>Puntos de Extensión</w:t>
       </w:r>
     </w:p>
     <w:p>
@@ -6592,113 +7328,97 @@
           <w:b/>
           <w:lang w:val="es-419"/>
         </w:rPr>
-        <w:t>de Uso Borrar Usuario</w:t>
-      </w:r>
-    </w:p>
-    <w:p>
-      <w:pPr>
-        <w:pStyle w:val="Textoindependiente"/>
-        <w:rPr>
-          <w:b/>
-          <w:i/>
-          <w:lang w:val="es-ES_tradnl"/>
-        </w:rPr>
-      </w:pPr>
-      <w:r>
-        <w:rPr>
-          <w:b/>
-          <w:i/>
-          <w:lang w:val="es-ES_tradnl"/>
-        </w:rPr>
-        <w:t>1</w:t>
-      </w:r>
-      <w:r>
-        <w:rPr>
-          <w:b/>
-          <w:i/>
-          <w:lang w:val="es-ES_tradnl"/>
-        </w:rPr>
-        <w:t>.</w:t>
-      </w:r>
-      <w:r>
-        <w:rPr>
-          <w:b/>
-          <w:i/>
-          <w:lang w:val="es-ES_tradnl"/>
+        <w:t>de Uso Calcular Nomina</w:t>
+      </w:r>
+    </w:p>
+    <w:p>
+      <w:pPr>
+        <w:ind w:firstLine="720"/>
+        <w:rPr>
+          <w:b/>
+          <w:i/>
+          <w:lang w:val="es-419"/>
+        </w:rPr>
+      </w:pPr>
+      <w:r>
+        <w:rPr>
+          <w:b/>
+          <w:i/>
+          <w:lang w:val="es-419"/>
+        </w:rPr>
+        <w:t>1.</w:t>
+      </w:r>
+      <w:r>
+        <w:rPr>
+          <w:b/>
+          <w:i/>
+          <w:lang w:val="es-419"/>
+        </w:rPr>
+        <w:t xml:space="preserve"> Descripción</w:t>
+      </w:r>
+      <w:r>
+        <w:rPr>
+          <w:b/>
+          <w:i/>
+          <w:lang w:val="es-419"/>
         </w:rPr>
         <w:t xml:space="preserve"> Breve</w:t>
       </w:r>
-      <w:r>
-        <w:rPr>
-          <w:b/>
-          <w:i/>
-          <w:lang w:val="es-ES_tradnl"/>
-        </w:rPr>
-        <w:t xml:space="preserve"> Descripción</w:t>
-      </w:r>
-    </w:p>
-    <w:p>
-      <w:pPr>
-        <w:pStyle w:val="Textoindependiente"/>
-        <w:rPr>
-          <w:lang w:val="es-ES_tradnl"/>
-        </w:rPr>
-      </w:pPr>
-      <w:r>
-        <w:rPr>
-          <w:lang w:val="es-ES_tradnl"/>
-        </w:rPr>
-        <w:t>Este caso de uso permite borrar la información de un usuario dado de alta en el sistema.</w:t>
-      </w:r>
-    </w:p>
-    <w:p>
-      <w:pPr>
-        <w:pStyle w:val="Textoindependiente"/>
-        <w:rPr>
-          <w:b/>
-          <w:i/>
-          <w:lang w:val="es-ES_tradnl"/>
-        </w:rPr>
-      </w:pPr>
-      <w:r>
-        <w:rPr>
-          <w:b/>
-          <w:i/>
-          <w:lang w:val="es-ES_tradnl"/>
-        </w:rPr>
-        <w:t>2</w:t>
-      </w:r>
-      <w:r>
-        <w:rPr>
-          <w:b/>
-          <w:i/>
-          <w:lang w:val="es-ES_tradnl"/>
-        </w:rPr>
-        <w:t xml:space="preserve">. </w:t>
-      </w:r>
-      <w:r>
-        <w:rPr>
-          <w:b/>
-          <w:i/>
-          <w:lang w:val="es-ES_tradnl"/>
-        </w:rPr>
-        <w:t xml:space="preserve">Flujo de Eventos </w:t>
-      </w:r>
-    </w:p>
-    <w:p>
-      <w:pPr>
-        <w:pStyle w:val="Textoindependiente"/>
-        <w:rPr>
-          <w:b/>
-          <w:i/>
-          <w:lang w:val="es-ES_tradnl"/>
-        </w:rPr>
-      </w:pPr>
-      <w:r>
-        <w:rPr>
-          <w:b/>
-          <w:i/>
-          <w:lang w:val="es-ES_tradnl"/>
+    </w:p>
+    <w:p>
+      <w:pPr>
+        <w:ind w:left="720"/>
+        <w:rPr>
+          <w:lang w:val="es-419"/>
+        </w:rPr>
+      </w:pPr>
+      <w:r>
+        <w:rPr>
+          <w:lang w:val="es-419"/>
+        </w:rPr>
+        <w:t>Este Caso de Uso describe como el usuario de Recursos Humanos utilizará el software para calcular la nómina del empleado, según el período con el cual el empleado haya sido capturado en el sistema</w:t>
+      </w:r>
+    </w:p>
+    <w:p>
+      <w:pPr>
+        <w:ind w:firstLine="720"/>
+        <w:rPr>
+          <w:b/>
+          <w:i/>
+          <w:lang w:val="es-419"/>
+        </w:rPr>
+      </w:pPr>
+      <w:r>
+        <w:rPr>
+          <w:b/>
+          <w:i/>
+          <w:lang w:val="es-419"/>
+        </w:rPr>
+        <w:t xml:space="preserve">2. </w:t>
+      </w:r>
+      <w:r>
+        <w:rPr>
+          <w:b/>
+          <w:i/>
+          <w:lang w:val="es-419"/>
+        </w:rPr>
+        <w:t>Flujo de Eventos</w:t>
+      </w:r>
+    </w:p>
+    <w:p>
+      <w:pPr>
+        <w:ind w:firstLine="720"/>
+        <w:rPr>
+          <w:b/>
+          <w:i/>
+          <w:lang w:val="es-419"/>
+        </w:rPr>
+      </w:pPr>
+      <w:r>
+        <w:rPr>
+          <w:b/>
+          <w:i/>
+          <w:lang w:val="es-419"/>
         </w:rPr>
         <w:t xml:space="preserve">2.1 </w:t>
       </w:r>
@@ -6706,186 +7426,283 @@
         <w:rPr>
           <w:b/>
           <w:i/>
-          <w:lang w:val="es-ES_tradnl"/>
+          <w:lang w:val="es-419"/>
         </w:rPr>
         <w:t xml:space="preserve">Flujo Básico </w:t>
       </w:r>
     </w:p>
     <w:p>
       <w:pPr>
-        <w:pStyle w:val="Textoindependiente"/>
+        <w:ind w:left="720" w:firstLine="720"/>
+        <w:rPr>
+          <w:lang w:val="es-419"/>
+        </w:rPr>
+      </w:pPr>
+      <w:r>
+        <w:rPr>
+          <w:lang w:val="es-419"/>
+        </w:rPr>
+        <w:t>1.</w:t>
+      </w:r>
+      <w:r>
+        <w:rPr>
+          <w:lang w:val="es-419"/>
+        </w:rPr>
+        <w:t xml:space="preserve"> El</w:t>
+      </w:r>
+      <w:r>
+        <w:rPr>
+          <w:lang w:val="es-419"/>
+        </w:rPr>
+        <w:t xml:space="preserve"> sistema pide al usuario seleccionar mediante una búsqueda de los empleados dados de alta</w:t>
+      </w:r>
+    </w:p>
+    <w:p>
+      <w:pPr>
+        <w:ind w:left="720" w:firstLine="720"/>
+        <w:rPr>
+          <w:lang w:val="es-419"/>
+        </w:rPr>
+      </w:pPr>
+      <w:r>
+        <w:rPr>
+          <w:lang w:val="es-419"/>
+        </w:rPr>
+        <w:t xml:space="preserve">2. </w:t>
+      </w:r>
+      <w:r>
+        <w:rPr>
+          <w:lang w:val="es-419"/>
+        </w:rPr>
+        <w:t>El usuario empieza a ingresar el nombre del empleado</w:t>
+      </w:r>
+    </w:p>
+    <w:p>
+      <w:pPr>
+        <w:ind w:left="720" w:firstLine="720"/>
+        <w:rPr>
+          <w:lang w:val="es-419"/>
+        </w:rPr>
+      </w:pPr>
+      <w:r>
+        <w:rPr>
+          <w:lang w:val="es-419"/>
+        </w:rPr>
+        <w:t xml:space="preserve">3. </w:t>
+      </w:r>
+      <w:r>
+        <w:rPr>
+          <w:lang w:val="es-419"/>
+        </w:rPr>
+        <w:t>El sistema le muestra las coincidencias</w:t>
+      </w:r>
+    </w:p>
+    <w:p>
+      <w:pPr>
+        <w:ind w:left="720" w:firstLine="720"/>
+        <w:rPr>
+          <w:lang w:val="es-419"/>
+        </w:rPr>
+      </w:pPr>
+      <w:r>
+        <w:rPr>
+          <w:lang w:val="es-419"/>
+        </w:rPr>
+        <w:t xml:space="preserve">4. </w:t>
+      </w:r>
+      <w:r>
+        <w:rPr>
+          <w:lang w:val="es-419"/>
+        </w:rPr>
+        <w:t>El usuario selecciona el nombre del empleado cuya nómina desea calcular.</w:t>
+      </w:r>
+    </w:p>
+    <w:p>
+      <w:pPr>
+        <w:ind w:left="720" w:firstLine="720"/>
+        <w:rPr>
+          <w:lang w:val="es-419"/>
+        </w:rPr>
+      </w:pPr>
+      <w:r>
+        <w:rPr>
+          <w:lang w:val="es-419"/>
+        </w:rPr>
+        <w:t xml:space="preserve">5. </w:t>
+      </w:r>
+      <w:r>
+        <w:rPr>
+          <w:lang w:val="es-419"/>
+        </w:rPr>
+        <w:t>El usuario selecciona calcular.</w:t>
+      </w:r>
+    </w:p>
+    <w:p>
+      <w:pPr>
+        <w:ind w:left="1440"/>
+        <w:rPr>
+          <w:lang w:val="es-419"/>
+        </w:rPr>
+      </w:pPr>
+      <w:r>
+        <w:rPr>
+          <w:lang w:val="es-419"/>
+        </w:rPr>
+        <w:t xml:space="preserve">6. </w:t>
+      </w:r>
+      <w:r>
+        <w:rPr>
+          <w:lang w:val="es-419"/>
+        </w:rPr>
+        <w:t>El sistema imprime un breve desglose de la nómina, más correspondiente, además de una opción para imprimir en formato PDF un desglose detallado.</w:t>
+      </w:r>
+    </w:p>
+    <w:p>
+      <w:pPr>
         <w:ind w:firstLine="720"/>
         <w:rPr>
-          <w:lang w:val="es-ES_tradnl"/>
-        </w:rPr>
-      </w:pPr>
-      <w:r>
-        <w:rPr>
-          <w:lang w:val="es-ES_tradnl"/>
-        </w:rPr>
-        <w:t xml:space="preserve">1. </w:t>
-      </w:r>
-      <w:r>
-        <w:rPr>
-          <w:lang w:val="es-ES_tradnl"/>
-        </w:rPr>
-        <w:t>El analista selecciona el usuario que desea borrar.</w:t>
-      </w:r>
-    </w:p>
-    <w:p>
-      <w:pPr>
-        <w:pStyle w:val="Textoindependiente"/>
+          <w:b/>
+          <w:i/>
+          <w:lang w:val="es-419"/>
+        </w:rPr>
+      </w:pPr>
+      <w:r>
+        <w:rPr>
+          <w:b/>
+          <w:i/>
+          <w:lang w:val="es-419"/>
+        </w:rPr>
+        <w:t xml:space="preserve">2.2 </w:t>
+      </w:r>
+      <w:r>
+        <w:rPr>
+          <w:b/>
+          <w:i/>
+          <w:lang w:val="es-419"/>
+        </w:rPr>
+        <w:t>Flujo Alternativo</w:t>
+      </w:r>
+    </w:p>
+    <w:p>
+      <w:pPr>
         <w:ind w:firstLine="720"/>
         <w:rPr>
-          <w:lang w:val="es-ES_tradnl"/>
-        </w:rPr>
-      </w:pPr>
-      <w:r>
-        <w:rPr>
-          <w:lang w:val="es-ES_tradnl"/>
-        </w:rPr>
-        <w:t>2</w:t>
-      </w:r>
-      <w:r>
-        <w:rPr>
-          <w:lang w:val="es-ES_tradnl"/>
-        </w:rPr>
-        <w:t xml:space="preserve">. </w:t>
-      </w:r>
-      <w:r>
-        <w:rPr>
-          <w:lang w:val="es-ES_tradnl"/>
-        </w:rPr>
-        <w:t>El sistema elimina la información del usuario que el analista selecciono.</w:t>
-      </w:r>
-    </w:p>
-    <w:p>
-      <w:pPr>
-        <w:pStyle w:val="Textoindependiente"/>
+          <w:b/>
+          <w:i/>
+          <w:lang w:val="es-419"/>
+        </w:rPr>
+      </w:pPr>
+      <w:r>
+        <w:rPr>
+          <w:b/>
+          <w:i/>
+          <w:lang w:val="es-419"/>
+        </w:rPr>
+        <w:t xml:space="preserve">2.2.1 </w:t>
+      </w:r>
+      <w:r>
+        <w:rPr>
+          <w:b/>
+          <w:i/>
+          <w:lang w:val="es-419"/>
+        </w:rPr>
+        <w:t>Primer Flujo Alternativo – El usuario no encuentra el nombre del empleado</w:t>
+      </w:r>
+    </w:p>
+    <w:p>
+      <w:pPr>
+        <w:ind w:left="720" w:firstLine="720"/>
+        <w:rPr>
+          <w:lang w:val="es-419"/>
+        </w:rPr>
+      </w:pPr>
+      <w:r>
+        <w:rPr>
+          <w:lang w:val="es-419"/>
+        </w:rPr>
+        <w:t>3.1 El sistema despliega el mensaje: “No hay coincidencias”</w:t>
+      </w:r>
+    </w:p>
+    <w:p>
+      <w:pPr>
         <w:ind w:firstLine="720"/>
         <w:rPr>
-          <w:lang w:val="es-ES_tradnl"/>
-        </w:rPr>
-      </w:pPr>
-      <w:r>
-        <w:rPr>
-          <w:lang w:val="es-ES_tradnl"/>
+          <w:b/>
+          <w:i/>
+          <w:lang w:val="es-419"/>
+        </w:rPr>
+      </w:pPr>
+      <w:r>
+        <w:rPr>
+          <w:b/>
+          <w:i/>
+          <w:lang w:val="es-419"/>
         </w:rPr>
         <w:t xml:space="preserve">3. </w:t>
       </w:r>
       <w:r>
         <w:rPr>
-          <w:lang w:val="es-ES_tradnl"/>
-        </w:rPr>
-        <w:t>El sistema elimina la información del usuario que se seleccionó.</w:t>
-      </w:r>
-    </w:p>
-    <w:p>
-      <w:pPr>
-        <w:pStyle w:val="Textoindependiente"/>
-        <w:rPr>
-          <w:lang w:val="es-ES_tradnl"/>
-        </w:rPr>
-      </w:pPr>
-      <w:r>
-        <w:rPr>
-          <w:b/>
-          <w:i/>
-          <w:lang w:val="es-ES_tradnl"/>
-        </w:rPr>
-        <w:t>3</w:t>
-      </w:r>
-      <w:r>
-        <w:rPr>
-          <w:b/>
-          <w:i/>
-          <w:lang w:val="es-ES_tradnl"/>
-        </w:rPr>
-        <w:t xml:space="preserve">. </w:t>
-      </w:r>
-      <w:r>
-        <w:rPr>
-          <w:b/>
-          <w:i/>
-          <w:lang w:val="es-ES_tradnl"/>
-        </w:rPr>
-        <w:t>Requerimientos Especiale</w:t>
-      </w:r>
-      <w:r>
-        <w:rPr>
-          <w:lang w:val="es-ES_tradnl"/>
-        </w:rPr>
-        <w:t>s</w:t>
-      </w:r>
-    </w:p>
-    <w:p>
-      <w:pPr>
-        <w:pStyle w:val="Textoindependiente"/>
-        <w:rPr>
-          <w:lang w:val="es-ES_tradnl"/>
-        </w:rPr>
-      </w:pPr>
-      <w:r>
-        <w:rPr>
-          <w:lang w:val="es-ES_tradnl"/>
-        </w:rPr>
-        <w:t>Se defini</w:t>
-      </w:r>
-      <w:r>
-        <w:rPr>
-          <w:lang w:val="es-ES_tradnl"/>
-        </w:rPr>
-        <w:t xml:space="preserve">rán en la Fase de Elaboración. </w:t>
-      </w:r>
-    </w:p>
-    <w:p>
-      <w:pPr>
-        <w:pStyle w:val="Textoindependiente"/>
-        <w:rPr>
-          <w:b/>
-          <w:i/>
-          <w:lang w:val="es-ES_tradnl"/>
-        </w:rPr>
-      </w:pPr>
-      <w:r>
-        <w:rPr>
-          <w:b/>
-          <w:i/>
-          <w:lang w:val="es-ES_tradnl"/>
-        </w:rPr>
-        <w:t>4</w:t>
-      </w:r>
-      <w:r>
-        <w:rPr>
-          <w:b/>
-          <w:i/>
-          <w:lang w:val="es-ES_tradnl"/>
-        </w:rPr>
-        <w:t xml:space="preserve">. </w:t>
-      </w:r>
-      <w:r>
-        <w:rPr>
-          <w:b/>
-          <w:i/>
-          <w:lang w:val="es-ES_tradnl"/>
-        </w:rPr>
-        <w:t xml:space="preserve">Precondiciones </w:t>
-      </w:r>
-    </w:p>
-    <w:p>
-      <w:pPr>
-        <w:pStyle w:val="Textoindependiente"/>
-        <w:rPr>
-          <w:b/>
-          <w:i/>
-          <w:lang w:val="es-ES_tradnl"/>
-        </w:rPr>
-      </w:pPr>
-      <w:r>
-        <w:rPr>
-          <w:b/>
-          <w:i/>
-          <w:lang w:val="es-ES_tradnl"/>
+          <w:b/>
+          <w:i/>
+          <w:lang w:val="es-419"/>
+        </w:rPr>
+        <w:t>Requerimientos Especiales</w:t>
+      </w:r>
+    </w:p>
+    <w:p>
+      <w:pPr>
+        <w:ind w:firstLine="720"/>
+        <w:rPr>
+          <w:lang w:val="es-419"/>
+        </w:rPr>
+      </w:pPr>
+      <w:r>
+        <w:rPr>
+          <w:lang w:val="es-419"/>
+        </w:rPr>
+        <w:t xml:space="preserve">Se definirán en la Fase de Elaboración. </w:t>
+      </w:r>
+    </w:p>
+    <w:p>
+      <w:pPr>
+        <w:ind w:firstLine="720"/>
+        <w:rPr>
+          <w:b/>
+          <w:i/>
+          <w:lang w:val="es-419"/>
+        </w:rPr>
+      </w:pPr>
+      <w:r>
+        <w:rPr>
+          <w:b/>
+          <w:i/>
+          <w:lang w:val="es-419"/>
+        </w:rPr>
+        <w:t xml:space="preserve">4. </w:t>
+      </w:r>
+      <w:r>
+        <w:rPr>
+          <w:b/>
+          <w:i/>
+          <w:lang w:val="es-419"/>
+        </w:rPr>
+        <w:t>Precondiciones</w:t>
+      </w:r>
+    </w:p>
+    <w:p>
+      <w:pPr>
+        <w:ind w:firstLine="720"/>
+        <w:rPr>
+          <w:b/>
+          <w:i/>
+          <w:lang w:val="es-419"/>
+        </w:rPr>
+      </w:pPr>
+      <w:r>
+        <w:rPr>
+          <w:b/>
+          <w:i/>
+          <w:lang w:val="es-419"/>
         </w:rPr>
         <w:t xml:space="preserve">4.1 </w:t>
       </w:r>
@@ -6893,341 +7710,13 @@
         <w:rPr>
           <w:b/>
           <w:i/>
-          <w:lang w:val="es-ES_tradnl"/>
+          <w:lang w:val="es-419"/>
         </w:rPr>
         <w:t>Precondición Uno</w:t>
       </w:r>
     </w:p>
     <w:p>
       <w:pPr>
-        <w:pStyle w:val="Textoindependiente"/>
-        <w:rPr>
-          <w:lang w:val="es-ES_tradnl"/>
-        </w:rPr>
-      </w:pPr>
-      <w:r>
-        <w:rPr>
-          <w:lang w:val="es-ES_tradnl"/>
-        </w:rPr>
-        <w:t>El analista relación laboral debe estar dado de alta y tener acceso al sistema.</w:t>
-      </w:r>
-    </w:p>
-    <w:p>
-      <w:pPr>
-        <w:pStyle w:val="Textoindependiente"/>
-        <w:rPr>
-          <w:b/>
-          <w:i/>
-          <w:lang w:val="es-ES_tradnl"/>
-        </w:rPr>
-      </w:pPr>
-      <w:r>
-        <w:rPr>
-          <w:b/>
-          <w:i/>
-          <w:lang w:val="es-ES_tradnl"/>
-        </w:rPr>
-        <w:t xml:space="preserve">4.2 </w:t>
-      </w:r>
-      <w:r>
-        <w:rPr>
-          <w:b/>
-          <w:i/>
-          <w:lang w:val="es-ES_tradnl"/>
-        </w:rPr>
-        <w:t>Precondición Dos</w:t>
-      </w:r>
-    </w:p>
-    <w:p>
-      <w:pPr>
-        <w:pStyle w:val="Textoindependiente"/>
-        <w:rPr>
-          <w:lang w:val="es-ES_tradnl"/>
-        </w:rPr>
-      </w:pPr>
-      <w:r>
-        <w:rPr>
-          <w:lang w:val="es-ES_tradnl"/>
-        </w:rPr>
-        <w:t>El analista relación laboral debe saber cuál usuario debe ser borrado del sistema.</w:t>
-      </w:r>
-    </w:p>
-    <w:p>
-      <w:pPr>
-        <w:pStyle w:val="Textoindependiente"/>
-        <w:rPr>
-          <w:b/>
-          <w:i/>
-          <w:lang w:val="es-ES_tradnl"/>
-        </w:rPr>
-      </w:pPr>
-      <w:r>
-        <w:rPr>
-          <w:b/>
-          <w:i/>
-          <w:lang w:val="es-ES_tradnl"/>
-        </w:rPr>
-        <w:t xml:space="preserve">4.3 </w:t>
-      </w:r>
-      <w:r>
-        <w:rPr>
-          <w:b/>
-          <w:i/>
-          <w:lang w:val="es-ES_tradnl"/>
-        </w:rPr>
-        <w:t>Precondición Tres</w:t>
-      </w:r>
-    </w:p>
-    <w:p>
-      <w:pPr>
-        <w:pStyle w:val="Textoindependiente"/>
-        <w:rPr>
-          <w:lang w:val="es-ES_tradnl"/>
-        </w:rPr>
-      </w:pPr>
-      <w:r>
-        <w:rPr>
-          <w:lang w:val="es-ES_tradnl"/>
-        </w:rPr>
-        <w:t>El sistema despliega la lista de usuarios.</w:t>
-      </w:r>
-    </w:p>
-    <w:p>
-      <w:pPr>
-        <w:pStyle w:val="Textoindependiente"/>
-        <w:rPr>
-          <w:b/>
-          <w:i/>
-          <w:lang w:val="es-ES_tradnl"/>
-        </w:rPr>
-      </w:pPr>
-      <w:r>
-        <w:rPr>
-          <w:b/>
-          <w:i/>
-          <w:lang w:val="es-ES_tradnl"/>
-        </w:rPr>
-        <w:t xml:space="preserve">4.4 </w:t>
-      </w:r>
-      <w:r>
-        <w:rPr>
-          <w:b/>
-          <w:i/>
-          <w:lang w:val="es-ES_tradnl"/>
-        </w:rPr>
-        <w:t>Precondición Cuatro</w:t>
-      </w:r>
-    </w:p>
-    <w:p>
-      <w:pPr>
-        <w:pStyle w:val="Textoindependiente"/>
-        <w:rPr>
-          <w:u w:val="single"/>
-          <w:lang w:val="es-ES_tradnl"/>
-        </w:rPr>
-      </w:pPr>
-      <w:r>
-        <w:rPr>
-          <w:lang w:val="es-ES_tradnl"/>
-        </w:rPr>
-        <w:t>El analista relación laboral busca de entre la lista de usuarios el que desea borrar.</w:t>
-      </w:r>
-    </w:p>
-    <w:p>
-      <w:pPr>
-        <w:pStyle w:val="Textoindependiente"/>
-        <w:rPr>
-          <w:b/>
-          <w:i/>
-          <w:lang w:val="es-ES_tradnl"/>
-        </w:rPr>
-      </w:pPr>
-      <w:r>
-        <w:rPr>
-          <w:b/>
-          <w:i/>
-          <w:lang w:val="es-ES_tradnl"/>
-        </w:rPr>
-        <w:t xml:space="preserve">5. </w:t>
-      </w:r>
-      <w:r>
-        <w:rPr>
-          <w:b/>
-          <w:i/>
-          <w:lang w:val="es-ES_tradnl"/>
-        </w:rPr>
-        <w:t xml:space="preserve">Post condiciones </w:t>
-      </w:r>
-    </w:p>
-    <w:p>
-      <w:pPr>
-        <w:pStyle w:val="Textoindependiente"/>
-        <w:rPr>
-          <w:b/>
-          <w:i/>
-          <w:lang w:val="es-ES_tradnl"/>
-        </w:rPr>
-      </w:pPr>
-      <w:r>
-        <w:rPr>
-          <w:b/>
-          <w:i/>
-          <w:lang w:val="es-ES_tradnl"/>
-        </w:rPr>
-        <w:t>5.1</w:t>
-      </w:r>
-      <w:r>
-        <w:rPr>
-          <w:b/>
-          <w:i/>
-          <w:lang w:val="es-ES_tradnl"/>
-        </w:rPr>
-        <w:t xml:space="preserve"> </w:t>
-      </w:r>
-      <w:r>
-        <w:rPr>
-          <w:b/>
-          <w:i/>
-          <w:lang w:val="es-ES_tradnl"/>
-        </w:rPr>
-        <w:t>Post Condición Uno</w:t>
-      </w:r>
-    </w:p>
-    <w:p>
-      <w:pPr>
-        <w:pStyle w:val="Textoindependiente"/>
-        <w:rPr>
-          <w:lang w:val="es-ES_tradnl"/>
-        </w:rPr>
-      </w:pPr>
-      <w:r>
-        <w:rPr>
-          <w:lang w:val="es-ES_tradnl"/>
-        </w:rPr>
-        <w:t>El usuario se ha elim</w:t>
-      </w:r>
-      <w:r>
-        <w:rPr>
-          <w:lang w:val="es-ES_tradnl"/>
-        </w:rPr>
-        <w:t>inado del registro de usuarios.</w:t>
-      </w:r>
-    </w:p>
-    <w:p>
-      <w:pPr>
-        <w:pStyle w:val="Textoindependiente"/>
-        <w:rPr>
-          <w:b/>
-          <w:i/>
-          <w:lang w:val="es-ES_tradnl"/>
-        </w:rPr>
-      </w:pPr>
-      <w:r>
-        <w:rPr>
-          <w:b/>
-          <w:i/>
-          <w:lang w:val="es-ES_tradnl"/>
-        </w:rPr>
-        <w:t>6</w:t>
-      </w:r>
-      <w:r>
-        <w:rPr>
-          <w:b/>
-          <w:i/>
-          <w:lang w:val="es-ES_tradnl"/>
-        </w:rPr>
-        <w:t xml:space="preserve"> </w:t>
-      </w:r>
-      <w:r>
-        <w:rPr>
-          <w:b/>
-          <w:i/>
-          <w:lang w:val="es-ES_tradnl"/>
-        </w:rPr>
-        <w:t>Puntos de Extensión</w:t>
-      </w:r>
-    </w:p>
-    <w:p>
-      <w:pPr>
-        <w:pStyle w:val="Textoindependiente"/>
-        <w:rPr>
-          <w:lang w:val="es-ES_tradnl"/>
-        </w:rPr>
-      </w:pPr>
-      <w:r>
-        <w:rPr>
-          <w:lang w:val="es-ES_tradnl"/>
-        </w:rPr>
-        <w:lastRenderedPageBreak/>
-        <w:t>Los puntos de extensión se identificarán en la Fase de Elaboración.</w:t>
-      </w:r>
-    </w:p>
-    <w:p>
-      <w:pPr>
-        <w:pStyle w:val="Ttulo3"/>
-        <w:rPr>
-          <w:b/>
-          <w:lang w:val="es-419"/>
-        </w:rPr>
-      </w:pPr>
-      <w:r>
-        <w:rPr>
-          <w:b/>
-          <w:lang w:val="es-419"/>
-        </w:rPr>
-        <w:t xml:space="preserve">Caso </w:t>
-      </w:r>
-      <w:r>
-        <w:rPr>
-          <w:b/>
-          <w:lang w:val="es-419"/>
-        </w:rPr>
-        <w:t xml:space="preserve">de Uso </w:t>
-      </w:r>
-      <w:r>
-        <w:rPr>
-          <w:b/>
-          <w:lang w:val="es-419"/>
-        </w:rPr>
-        <w:t>Calcular Nomina</w:t>
-      </w:r>
-    </w:p>
-    <w:p>
-      <w:pPr>
-        <w:ind w:firstLine="720"/>
-        <w:rPr>
-          <w:b/>
-          <w:i/>
-          <w:lang w:val="es-419"/>
-        </w:rPr>
-      </w:pPr>
-      <w:r>
-        <w:rPr>
-          <w:b/>
-          <w:i/>
-          <w:lang w:val="es-419"/>
-        </w:rPr>
-        <w:t>1.</w:t>
-      </w:r>
-      <w:r>
-        <w:rPr>
-          <w:b/>
-          <w:i/>
-          <w:lang w:val="es-419"/>
-        </w:rPr>
-        <w:t xml:space="preserve"> Descripción</w:t>
-      </w:r>
-      <w:r>
-        <w:rPr>
-          <w:b/>
-          <w:i/>
-          <w:lang w:val="es-419"/>
-        </w:rPr>
-        <w:t xml:space="preserve"> Breve</w:t>
-      </w:r>
-    </w:p>
-    <w:p>
-      <w:pPr>
         <w:ind w:left="720"/>
         <w:rPr>
           <w:lang w:val="es-419"/>
@@ -7237,369 +7726,7 @@
         <w:rPr>
           <w:lang w:val="es-419"/>
         </w:rPr>
-        <w:t>Este Caso de Uso describe como el usuario de Recursos Humanos utilizará el software para calcular la nómina del empleado, según el período con el cual el empleado haya sido capturado en el sistema</w:t>
-      </w:r>
-    </w:p>
-    <w:p>
-      <w:pPr>
-        <w:ind w:firstLine="720"/>
-        <w:rPr>
-          <w:b/>
-          <w:i/>
-          <w:lang w:val="es-419"/>
-        </w:rPr>
-      </w:pPr>
-      <w:r>
-        <w:rPr>
-          <w:b/>
-          <w:i/>
-          <w:lang w:val="es-419"/>
-        </w:rPr>
-        <w:t xml:space="preserve">2. </w:t>
-      </w:r>
-      <w:r>
-        <w:rPr>
-          <w:b/>
-          <w:i/>
-          <w:lang w:val="es-419"/>
-        </w:rPr>
-        <w:t>Flujo de Eventos</w:t>
-      </w:r>
-    </w:p>
-    <w:p>
-      <w:pPr>
-        <w:ind w:firstLine="720"/>
-        <w:rPr>
-          <w:b/>
-          <w:i/>
-          <w:lang w:val="es-419"/>
-        </w:rPr>
-      </w:pPr>
-      <w:r>
-        <w:rPr>
-          <w:b/>
-          <w:i/>
-          <w:lang w:val="es-419"/>
-        </w:rPr>
-        <w:t xml:space="preserve">2.1 </w:t>
-      </w:r>
-      <w:r>
-        <w:rPr>
-          <w:b/>
-          <w:i/>
-          <w:lang w:val="es-419"/>
-        </w:rPr>
-        <w:t xml:space="preserve">Flujo Básico </w:t>
-      </w:r>
-    </w:p>
-    <w:p>
-      <w:pPr>
-        <w:ind w:left="720" w:firstLine="720"/>
-        <w:rPr>
-          <w:lang w:val="es-419"/>
-        </w:rPr>
-      </w:pPr>
-      <w:r>
-        <w:rPr>
-          <w:lang w:val="es-419"/>
-        </w:rPr>
-        <w:t>1.</w:t>
-      </w:r>
-      <w:r>
-        <w:rPr>
-          <w:lang w:val="es-419"/>
-        </w:rPr>
-        <w:t xml:space="preserve"> El</w:t>
-      </w:r>
-      <w:r>
-        <w:rPr>
-          <w:lang w:val="es-419"/>
-        </w:rPr>
-        <w:t xml:space="preserve"> sistema pide al usuario seleccionar mediante una búsqueda de los empleados dados de alta</w:t>
-      </w:r>
-    </w:p>
-    <w:p>
-      <w:pPr>
-        <w:ind w:left="720" w:firstLine="720"/>
-        <w:rPr>
-          <w:lang w:val="es-419"/>
-        </w:rPr>
-      </w:pPr>
-      <w:r>
-        <w:rPr>
-          <w:lang w:val="es-419"/>
-        </w:rPr>
-        <w:t xml:space="preserve">2. </w:t>
-      </w:r>
-      <w:r>
-        <w:rPr>
-          <w:lang w:val="es-419"/>
-        </w:rPr>
-        <w:t>El usuario empieza a ingresar el nombre del empleado</w:t>
-      </w:r>
-    </w:p>
-    <w:p>
-      <w:pPr>
-        <w:ind w:left="720" w:firstLine="720"/>
-        <w:rPr>
-          <w:lang w:val="es-419"/>
-        </w:rPr>
-      </w:pPr>
-      <w:r>
-        <w:rPr>
-          <w:lang w:val="es-419"/>
-        </w:rPr>
-        <w:t xml:space="preserve">3. </w:t>
-      </w:r>
-      <w:r>
-        <w:rPr>
-          <w:lang w:val="es-419"/>
-        </w:rPr>
-        <w:t>El sistema le muestra las coincidencias</w:t>
-      </w:r>
-    </w:p>
-    <w:p>
-      <w:pPr>
-        <w:ind w:left="720" w:firstLine="720"/>
-        <w:rPr>
-          <w:lang w:val="es-419"/>
-        </w:rPr>
-      </w:pPr>
-      <w:r>
-        <w:rPr>
-          <w:lang w:val="es-419"/>
-        </w:rPr>
-        <w:t xml:space="preserve">4. </w:t>
-      </w:r>
-      <w:r>
-        <w:rPr>
-          <w:lang w:val="es-419"/>
-        </w:rPr>
-        <w:t>El usuario selecciona el nombre del empleado cuya nómina desea calcular.</w:t>
-      </w:r>
-    </w:p>
-    <w:p>
-      <w:pPr>
-        <w:ind w:left="720" w:firstLine="720"/>
-        <w:rPr>
-          <w:lang w:val="es-419"/>
-        </w:rPr>
-      </w:pPr>
-      <w:r>
-        <w:rPr>
-          <w:lang w:val="es-419"/>
-        </w:rPr>
-        <w:t xml:space="preserve">5. </w:t>
-      </w:r>
-      <w:r>
-        <w:rPr>
-          <w:lang w:val="es-419"/>
-        </w:rPr>
-        <w:t>El usuario selecciona calcular.</w:t>
-      </w:r>
-    </w:p>
-    <w:p>
-      <w:pPr>
-        <w:ind w:left="1440"/>
-        <w:rPr>
-          <w:lang w:val="es-419"/>
-        </w:rPr>
-      </w:pPr>
-      <w:r>
-        <w:rPr>
-          <w:lang w:val="es-419"/>
-        </w:rPr>
-        <w:t xml:space="preserve">6. </w:t>
-      </w:r>
-      <w:r>
-        <w:rPr>
-          <w:lang w:val="es-419"/>
-        </w:rPr>
-        <w:t>El sistema imprime un breve desglose de la nómina, más correspondiente, además de una opción para imprimir en formato PDF un desglose detallado.</w:t>
-      </w:r>
-    </w:p>
-    <w:p>
-      <w:pPr>
-        <w:ind w:firstLine="720"/>
-        <w:rPr>
-          <w:b/>
-          <w:i/>
-          <w:lang w:val="es-419"/>
-        </w:rPr>
-      </w:pPr>
-      <w:r>
-        <w:rPr>
-          <w:b/>
-          <w:i/>
-          <w:lang w:val="es-419"/>
-        </w:rPr>
-        <w:t xml:space="preserve">2.2 </w:t>
-      </w:r>
-      <w:r>
-        <w:rPr>
-          <w:b/>
-          <w:i/>
-          <w:lang w:val="es-419"/>
-        </w:rPr>
-        <w:t>Flujo Alternativo</w:t>
-      </w:r>
-    </w:p>
-    <w:p>
-      <w:pPr>
-        <w:ind w:firstLine="720"/>
-        <w:rPr>
-          <w:b/>
-          <w:i/>
-          <w:lang w:val="es-419"/>
-        </w:rPr>
-      </w:pPr>
-      <w:r>
-        <w:rPr>
-          <w:b/>
-          <w:i/>
-          <w:lang w:val="es-419"/>
-        </w:rPr>
-        <w:t xml:space="preserve">2.2.1 </w:t>
-      </w:r>
-      <w:r>
-        <w:rPr>
-          <w:b/>
-          <w:i/>
-          <w:lang w:val="es-419"/>
-        </w:rPr>
-        <w:t>Primer Flujo Alternativo – El usuario no encuentra el nombre del empleado</w:t>
-      </w:r>
-    </w:p>
-    <w:p>
-      <w:pPr>
-        <w:ind w:left="720" w:firstLine="720"/>
-        <w:rPr>
-          <w:lang w:val="es-419"/>
-        </w:rPr>
-      </w:pPr>
-      <w:r>
-        <w:rPr>
-          <w:lang w:val="es-419"/>
-        </w:rPr>
-        <w:t>3.1 El sistema despliega el mensaje: “No hay coincidencias”</w:t>
-      </w:r>
-    </w:p>
-    <w:p>
-      <w:pPr>
-        <w:ind w:firstLine="720"/>
-        <w:rPr>
-          <w:b/>
-          <w:i/>
-          <w:lang w:val="es-419"/>
-        </w:rPr>
-      </w:pPr>
-      <w:r>
-        <w:rPr>
-          <w:b/>
-          <w:i/>
-          <w:lang w:val="es-419"/>
-        </w:rPr>
-        <w:t xml:space="preserve">3. </w:t>
-      </w:r>
-      <w:r>
-        <w:rPr>
-          <w:b/>
-          <w:i/>
-          <w:lang w:val="es-419"/>
-        </w:rPr>
-        <w:t>Requerimientos Especiales</w:t>
-      </w:r>
-    </w:p>
-    <w:p>
-      <w:pPr>
-        <w:ind w:firstLine="720"/>
-        <w:rPr>
-          <w:lang w:val="es-419"/>
-        </w:rPr>
-      </w:pPr>
-      <w:r>
-        <w:rPr>
-          <w:lang w:val="es-419"/>
-        </w:rPr>
-        <w:t xml:space="preserve">Se definirán en la Fase de Elaboración. </w:t>
-      </w:r>
-    </w:p>
-    <w:p>
-      <w:pPr>
-        <w:ind w:firstLine="720"/>
-        <w:rPr>
-          <w:b/>
-          <w:i/>
-          <w:lang w:val="es-419"/>
-        </w:rPr>
-      </w:pPr>
-      <w:r>
-        <w:rPr>
-          <w:b/>
-          <w:i/>
-          <w:lang w:val="es-419"/>
-        </w:rPr>
-        <w:t xml:space="preserve">4. </w:t>
-      </w:r>
-      <w:r>
-        <w:rPr>
-          <w:b/>
-          <w:i/>
-          <w:lang w:val="es-419"/>
-        </w:rPr>
-        <w:t>Precondiciones</w:t>
-      </w:r>
-    </w:p>
-    <w:p>
-      <w:pPr>
-        <w:ind w:firstLine="720"/>
-        <w:rPr>
-          <w:b/>
-          <w:i/>
-          <w:lang w:val="es-419"/>
-        </w:rPr>
-      </w:pPr>
-      <w:r>
-        <w:rPr>
-          <w:b/>
-          <w:i/>
-          <w:lang w:val="es-419"/>
-        </w:rPr>
-        <w:t xml:space="preserve">4.1 </w:t>
-      </w:r>
-      <w:r>
-        <w:rPr>
-          <w:b/>
-          <w:i/>
-          <w:lang w:val="es-419"/>
-        </w:rPr>
-        <w:t>Precondición Uno</w:t>
-      </w:r>
-    </w:p>
-    <w:p>
-      <w:pPr>
-        <w:ind w:left="720"/>
-        <w:rPr>
-          <w:lang w:val="es-419"/>
-        </w:rPr>
-      </w:pPr>
-      <w:r>
-        <w:rPr>
-          <w:lang w:val="es-419"/>
-        </w:rPr>
-        <w:t xml:space="preserve">El nombre del empleado, su sueldo y su periodo de </w:t>
-      </w:r>
-      <w:r>
-        <w:rPr>
-          <w:lang w:val="es-419"/>
-        </w:rPr>
-        <w:t>paga (</w:t>
-      </w:r>
-      <w:r>
-        <w:rPr>
-          <w:lang w:val="es-419"/>
-        </w:rPr>
-        <w:t>semanal, quincenal o mensual) deben de estar dados de alta en el sistema.</w:t>
+        <w:t>El nombre del empleado, su sueldo y su periodo de paga (semanal, quincenal o mensual) deben de estar dados de alta en el sistema.</w:t>
       </w:r>
     </w:p>
     <w:p>
@@ -8030,14 +8157,7 @@
           <w:b/>
           <w:lang w:val="es-419"/>
         </w:rPr>
-        <w:t xml:space="preserve">Pantalla </w:t>
-      </w:r>
-      <w:r>
-        <w:rPr>
-          <w:b/>
-          <w:lang w:val="es-419"/>
-        </w:rPr>
-        <w:t>Crear Usuario</w:t>
+        <w:t>Pantalla Crear Usuario</w:t>
       </w:r>
     </w:p>
     <w:p>
@@ -8116,21 +8236,7 @@
           <w:b/>
           <w:lang w:val="es-419"/>
         </w:rPr>
-        <w:t xml:space="preserve">Pantalla </w:t>
-      </w:r>
-      <w:r>
-        <w:rPr>
-          <w:b/>
-          <w:lang w:val="es-419"/>
-        </w:rPr>
-        <w:t>Editar</w:t>
-      </w:r>
-      <w:r>
-        <w:rPr>
-          <w:b/>
-          <w:lang w:val="es-419"/>
-        </w:rPr>
-        <w:t xml:space="preserve"> Usuario</w:t>
+        <w:t>Pantalla Editar Usuario</w:t>
       </w:r>
     </w:p>
     <w:p>
@@ -8215,21 +8321,7 @@
           <w:b/>
           <w:lang w:val="es-419"/>
         </w:rPr>
-        <w:t xml:space="preserve">Pantalla </w:t>
-      </w:r>
-      <w:r>
-        <w:rPr>
-          <w:b/>
-          <w:lang w:val="es-419"/>
-        </w:rPr>
-        <w:t>Borrar</w:t>
-      </w:r>
-      <w:r>
-        <w:rPr>
-          <w:b/>
-          <w:lang w:val="es-419"/>
-        </w:rPr>
-        <w:t xml:space="preserve"> Usuario</w:t>
+        <w:t>Pantalla Borrar Usuario</w:t>
       </w:r>
     </w:p>
     <w:p>
@@ -8315,21 +8407,7 @@
           <w:b/>
           <w:lang w:val="es-419"/>
         </w:rPr>
-        <w:t xml:space="preserve">Pantalla </w:t>
-      </w:r>
-      <w:r>
-        <w:rPr>
-          <w:b/>
-          <w:lang w:val="es-419"/>
-        </w:rPr>
-        <w:t>Mostrar</w:t>
-      </w:r>
-      <w:r>
-        <w:rPr>
-          <w:b/>
-          <w:lang w:val="es-419"/>
-        </w:rPr>
-        <w:t xml:space="preserve"> Usuario</w:t>
+        <w:t>Pantalla Mostrar Usuario</w:t>
       </w:r>
     </w:p>
     <w:p>
@@ -8627,7 +8705,7 @@
               <w:rStyle w:val="Nmerodepgina"/>
               <w:noProof/>
             </w:rPr>
-            <w:t>5</w:t>
+            <w:t>12</w:t>
           </w:r>
           <w:r>
             <w:rPr>
@@ -12586,7 +12664,7 @@
 </file>
 
 <file path=customXml/itemProps1.xml><?xml version="1.0" encoding="utf-8"?>
-<ds:datastoreItem xmlns:ds="http://schemas.openxmlformats.org/officeDocument/2006/customXml" ds:itemID="{4C55AFA2-E55C-47DD-88DB-3E2AF75B3FCF}">
+<ds:datastoreItem xmlns:ds="http://schemas.openxmlformats.org/officeDocument/2006/customXml" ds:itemID="{D6F24CD6-E242-4DAB-9F18-0B1FF8708780}">
   <ds:schemaRefs>
     <ds:schemaRef ds:uri="http://schemas.openxmlformats.org/officeDocument/2006/bibliography"/>
   </ds:schemaRefs>

</xml_diff>